<commit_message>
Presubmission version, ready for colleagues to read.
</commit_message>
<xml_diff>
--- a/manuscript/manuscript-apaquarto.docx
+++ b/manuscript/manuscript-apaquarto.docx
@@ -24,7 +24,7 @@
         <w:pStyle w:val="Heading1"/>
       </w:pPr>
       <w:r>
-        <w:t xml:space="preserve">Gender Distribution of Authors in Music Psychology</w:t>
+        <w:t xml:space="preserve">The Gendered Nature of Authorship in Music Psychology</w:t>
       </w:r>
     </w:p>
     <w:p>
@@ -223,7 +223,7 @@
         <w:pStyle w:val="Heading1"/>
       </w:pPr>
       <w:r>
-        <w:t xml:space="preserve">Gender Distribution of Authors in Music Psychology</w:t>
+        <w:t xml:space="preserve">The Gendered Nature of Authorship in Music Psychology</w:t>
       </w:r>
     </w:p>
     <w:bookmarkEnd w:id="24"/>
@@ -420,7 +420,53 @@
         <w:t xml:space="preserve">)</w:t>
       </w:r>
       <w:r>
-        <w:t xml:space="preserve">. A similar situation holds for Italy (24% female professors)</w:t>
+        <w:t xml:space="preserve">. A similar situation holds for Italy</w:t>
+      </w:r>
+      <w:r>
+        <w:t xml:space="preserve"> </w:t>
+      </w:r>
+      <w:r>
+        <w:t xml:space="preserve">(24% female professors,</w:t>
+      </w:r>
+      <w:r>
+        <w:t xml:space="preserve"> </w:t>
+      </w:r>
+      <w:hyperlink w:anchor="ref-Filandri03082021">
+        <w:r>
+          <w:rPr>
+            <w:rStyle w:val="Hyperlink"/>
+          </w:rPr>
+          <w:t xml:space="preserve">Filandri &amp; Pasqua, 2021</w:t>
+        </w:r>
+      </w:hyperlink>
+      <w:r>
+        <w:t xml:space="preserve">)</w:t>
+      </w:r>
+      <w:r>
+        <w:t xml:space="preserve">, and to some extent for the United States</w:t>
+      </w:r>
+      <w:r>
+        <w:t xml:space="preserve"> </w:t>
+      </w:r>
+      <w:r>
+        <w:t xml:space="preserve">(14%,</w:t>
+      </w:r>
+      <w:r>
+        <w:t xml:space="preserve"> </w:t>
+      </w:r>
+      <w:hyperlink w:anchor="ref-spoon2023">
+        <w:r>
+          <w:rPr>
+            <w:rStyle w:val="Hyperlink"/>
+          </w:rPr>
+          <w:t xml:space="preserve">Spoon et al., 2023</w:t>
+        </w:r>
+      </w:hyperlink>
+      <w:r>
+        <w:t xml:space="preserve">)</w:t>
+      </w:r>
+      <w:r>
+        <w:t xml:space="preserve">. A pay gap between men and women in academia is also significant, (e.g., female-male wage ratio is 0.85 in 2020 in the United Kingdom)</w:t>
       </w:r>
       <w:r>
         <w:t xml:space="preserve"> </w:t>
@@ -428,19 +474,31 @@
       <w:r>
         <w:t xml:space="preserve">(</w:t>
       </w:r>
-      <w:hyperlink w:anchor="ref-Filandri03082021">
-        <w:r>
-          <w:rPr>
-            <w:rStyle w:val="Hyperlink"/>
-          </w:rPr>
-          <w:t xml:space="preserve">Filandri &amp; Pasqua, 2021</w:t>
+      <w:hyperlink w:anchor="ref-quadlin2023higher">
+        <w:r>
+          <w:rPr>
+            <w:rStyle w:val="Hyperlink"/>
+          </w:rPr>
+          <w:t xml:space="preserve">Quadlin et al., 2023</w:t>
         </w:r>
       </w:hyperlink>
       <w:r>
         <w:t xml:space="preserve">)</w:t>
       </w:r>
       <w:r>
-        <w:t xml:space="preserve">, and to some extent for the United States (14%)</w:t>
+        <w:t xml:space="preserve">. In a</w:t>
+      </w:r>
+      <w:r>
+        <w:t xml:space="preserve"> </w:t>
+      </w:r>
+      <w:r>
+        <w:t xml:space="preserve">“publish or perish”</w:t>
+      </w:r>
+      <w:r>
+        <w:t xml:space="preserve"> </w:t>
+      </w:r>
+      <w:r>
+        <w:t xml:space="preserve">culture of science and academia</w:t>
       </w:r>
       <w:r>
         <w:t xml:space="preserve"> </w:t>
@@ -448,19 +506,27 @@
       <w:r>
         <w:t xml:space="preserve">(</w:t>
       </w:r>
-      <w:hyperlink w:anchor="ref-spoon2023">
-        <w:r>
-          <w:rPr>
-            <w:rStyle w:val="Hyperlink"/>
-          </w:rPr>
-          <w:t xml:space="preserve">Spoon et al., 2023</w:t>
+      <w:hyperlink w:anchor="ref-kiai2019protect">
+        <w:r>
+          <w:rPr>
+            <w:rStyle w:val="Hyperlink"/>
+          </w:rPr>
+          <w:t xml:space="preserve">Kiai, 2019</w:t>
         </w:r>
       </w:hyperlink>
       <w:r>
         <w:t xml:space="preserve">)</w:t>
       </w:r>
       <w:r>
-        <w:t xml:space="preserve">. A pay gap between men and women in academia is also significant, (e.g., female-male wage ratio is 0.85 in 2020 in the United Kingdom)</w:t>
+        <w:t xml:space="preserve">, one crucial aspect to focus on is authorship. The number and quality (e.g., journal reputation) of authorships an individual determines crucial career development such as grant funding and future (permanent) positions.</w:t>
+      </w:r>
+    </w:p>
+    <w:p>
+      <w:pPr>
+        <w:pStyle w:val="BodyText"/>
+      </w:pPr>
+      <w:r>
+        <w:t xml:space="preserve">Research across several scientific disciplines show that women tend to be less represented as authors compared to men</w:t>
       </w:r>
       <w:r>
         <w:t xml:space="preserve"> </w:t>
@@ -468,31 +534,33 @@
       <w:r>
         <w:t xml:space="preserve">(</w:t>
       </w:r>
-      <w:hyperlink w:anchor="ref-quadlin2023higher">
-        <w:r>
-          <w:rPr>
-            <w:rStyle w:val="Hyperlink"/>
-          </w:rPr>
-          <w:t xml:space="preserve">Quadlin et al., 2023</w:t>
+      <w:hyperlink w:anchor="ref-banks2025women">
+        <w:r>
+          <w:rPr>
+            <w:rStyle w:val="Hyperlink"/>
+          </w:rPr>
+          <w:t xml:space="preserve">Banks et al., 2025</w:t>
+        </w:r>
+      </w:hyperlink>
+      <w:r>
+        <w:t xml:space="preserve">;</w:t>
+      </w:r>
+      <w:r>
+        <w:t xml:space="preserve"> </w:t>
+      </w:r>
+      <w:hyperlink w:anchor="ref-son2022scientific">
+        <w:r>
+          <w:rPr>
+            <w:rStyle w:val="Hyperlink"/>
+          </w:rPr>
+          <w:t xml:space="preserve">Son &amp; Bell, 2022</w:t>
         </w:r>
       </w:hyperlink>
       <w:r>
         <w:t xml:space="preserve">)</w:t>
       </w:r>
       <w:r>
-        <w:t xml:space="preserve">. In a</w:t>
-      </w:r>
-      <w:r>
-        <w:t xml:space="preserve"> </w:t>
-      </w:r>
-      <w:r>
-        <w:t xml:space="preserve">“publish or perish”</w:t>
-      </w:r>
-      <w:r>
-        <w:t xml:space="preserve"> </w:t>
-      </w:r>
-      <w:r>
-        <w:t xml:space="preserve">culture of science and academia</w:t>
+        <w:t xml:space="preserve">. As the topics, approaches, and methods attract differential interest from men and women, it is important to recognise that fields of scholarship and academic disciplines vary considerably in terms of gender distribution</w:t>
       </w:r>
       <w:r>
         <w:t xml:space="preserve"> </w:t>
@@ -500,19 +568,186 @@
       <w:r>
         <w:t xml:space="preserve">(</w:t>
       </w:r>
-      <w:hyperlink w:anchor="ref-kiai2019protect">
-        <w:r>
-          <w:rPr>
-            <w:rStyle w:val="Hyperlink"/>
-          </w:rPr>
-          <w:t xml:space="preserve">Kiai, 2019</w:t>
+      <w:hyperlink w:anchor="ref-huang2020">
+        <w:r>
+          <w:rPr>
+            <w:rStyle w:val="Hyperlink"/>
+          </w:rPr>
+          <w:t xml:space="preserve">Huang et al., 2020</w:t>
         </w:r>
       </w:hyperlink>
       <w:r>
         <w:t xml:space="preserve">)</w:t>
       </w:r>
       <w:r>
-        <w:t xml:space="preserve">, one crucial aspect to focus on is authorship. The number and quality (e.g., journal reputation) of authorships an individual determines crucial career development such as grant funding and future (permanent) positions.</w:t>
+        <w:t xml:space="preserve">. For example, a large survey of authors by</w:t>
+      </w:r>
+      <w:r>
+        <w:t xml:space="preserve"> </w:t>
+      </w:r>
+      <w:r>
+        <w:t xml:space="preserve">González-Alvarez and Sos-Peña (</w:t>
+      </w:r>
+      <w:hyperlink w:anchor="ref-gonzalez2020women">
+        <w:r>
+          <w:rPr>
+            <w:rStyle w:val="Hyperlink"/>
+          </w:rPr>
+          <w:t xml:space="preserve">2020</w:t>
+        </w:r>
+      </w:hyperlink>
+      <w:r>
+        <w:t xml:space="preserve">)</w:t>
+      </w:r>
+      <w:r>
+        <w:t xml:space="preserve"> </w:t>
+      </w:r>
+      <w:r>
+        <w:t xml:space="preserve">showed that the hard sciences (N = 119,592) had the lowest prevalence of women (14.8%), whereas in the biological and social sciences (N = 262,122) the proportion was substantially higher (43.3%), but not equal. In psychology, which is perhaps the closest benchmark for the present focus on music psychology, female authors accounted for 45.2% of the sample (N = 90,067). Encouragingly, however, studies looking at various year ranges between 1960 until 2024 show a general trend that the ratio of women to men in authorships is improving</w:t>
+      </w:r>
+      <w:r>
+        <w:t xml:space="preserve"> </w:t>
+      </w:r>
+      <w:r>
+        <w:t xml:space="preserve">(</w:t>
+      </w:r>
+      <w:hyperlink w:anchor="ref-gonzalez2020women">
+        <w:r>
+          <w:rPr>
+            <w:rStyle w:val="Hyperlink"/>
+          </w:rPr>
+          <w:t xml:space="preserve">González-Alvarez &amp; Sos-Peña, 2020</w:t>
+        </w:r>
+      </w:hyperlink>
+      <w:r>
+        <w:t xml:space="preserve">;</w:t>
+      </w:r>
+      <w:r>
+        <w:t xml:space="preserve"> </w:t>
+      </w:r>
+      <w:hyperlink w:anchor="ref-ioannidis2023gender">
+        <w:r>
+          <w:rPr>
+            <w:rStyle w:val="Hyperlink"/>
+          </w:rPr>
+          <w:t xml:space="preserve">Ioannidis et al., 2023</w:t>
+        </w:r>
+      </w:hyperlink>
+      <w:r>
+        <w:t xml:space="preserve">;</w:t>
+      </w:r>
+      <w:r>
+        <w:t xml:space="preserve"> </w:t>
+      </w:r>
+      <w:hyperlink w:anchor="ref-jemielniak2025gender">
+        <w:r>
+          <w:rPr>
+            <w:rStyle w:val="Hyperlink"/>
+          </w:rPr>
+          <w:t xml:space="preserve">Jemielniak &amp; Wilamowski, 2025</w:t>
+        </w:r>
+      </w:hyperlink>
+      <w:r>
+        <w:t xml:space="preserve">;</w:t>
+      </w:r>
+      <w:r>
+        <w:t xml:space="preserve"> </w:t>
+      </w:r>
+      <w:hyperlink w:anchor="ref-sanchez2024analysis">
+        <w:r>
+          <w:rPr>
+            <w:rStyle w:val="Hyperlink"/>
+          </w:rPr>
+          <w:t xml:space="preserve">Sánchez-Jiménez et al., 2024</w:t>
+        </w:r>
+      </w:hyperlink>
+      <w:r>
+        <w:t xml:space="preserve">)</w:t>
+      </w:r>
+      <w:r>
+        <w:t xml:space="preserve">. Yet, there is evidence that this improvement is plateauing</w:t>
+      </w:r>
+      <w:r>
+        <w:t xml:space="preserve"> </w:t>
+      </w:r>
+      <w:r>
+        <w:t xml:space="preserve">(</w:t>
+      </w:r>
+      <w:hyperlink w:anchor="ref-jemielniak2025gender">
+        <w:r>
+          <w:rPr>
+            <w:rStyle w:val="Hyperlink"/>
+          </w:rPr>
+          <w:t xml:space="preserve">Jemielniak &amp; Wilamowski, 2025</w:t>
+        </w:r>
+      </w:hyperlink>
+      <w:r>
+        <w:t xml:space="preserve">)</w:t>
+      </w:r>
+      <w:r>
+        <w:t xml:space="preserve">. Further, although women are more likely to be first author, women are still generally unfairly underrepresented as the last author</w:t>
+      </w:r>
+      <w:r>
+        <w:t xml:space="preserve"> </w:t>
+      </w:r>
+      <w:r>
+        <w:t xml:space="preserve">(</w:t>
+      </w:r>
+      <w:hyperlink w:anchor="ref-bruck2023bibliometric">
+        <w:r>
+          <w:rPr>
+            <w:rStyle w:val="Hyperlink"/>
+          </w:rPr>
+          <w:t xml:space="preserve">Brück, 2023</w:t>
+        </w:r>
+      </w:hyperlink>
+      <w:r>
+        <w:t xml:space="preserve">;</w:t>
+      </w:r>
+      <w:r>
+        <w:t xml:space="preserve"> </w:t>
+      </w:r>
+      <w:hyperlink w:anchor="ref-gonzalez2020women">
+        <w:r>
+          <w:rPr>
+            <w:rStyle w:val="Hyperlink"/>
+          </w:rPr>
+          <w:t xml:space="preserve">González-Alvarez &amp; Sos-Peña, 2020</w:t>
+        </w:r>
+      </w:hyperlink>
+      <w:r>
+        <w:t xml:space="preserve">;</w:t>
+      </w:r>
+      <w:r>
+        <w:t xml:space="preserve"> </w:t>
+      </w:r>
+      <w:hyperlink w:anchor="ref-rock2021quantifying">
+        <w:r>
+          <w:rPr>
+            <w:rStyle w:val="Hyperlink"/>
+          </w:rPr>
+          <w:t xml:space="preserve">Rock et al., 2021</w:t>
+        </w:r>
+      </w:hyperlink>
+      <w:r>
+        <w:t xml:space="preserve">;</w:t>
+      </w:r>
+      <w:r>
+        <w:t xml:space="preserve"> </w:t>
+      </w:r>
+      <w:hyperlink w:anchor="ref-shah2021gender">
+        <w:r>
+          <w:rPr>
+            <w:rStyle w:val="Hyperlink"/>
+          </w:rPr>
+          <w:t xml:space="preserve">Shah et al., 2021</w:t>
+        </w:r>
+      </w:hyperlink>
+      <w:r>
+        <w:t xml:space="preserve">)</w:t>
+      </w:r>
+      <w:r>
+        <w:t xml:space="preserve">.</w:t>
       </w:r>
     </w:p>
     <w:p>
@@ -520,7 +755,7 @@
         <w:pStyle w:val="BodyText"/>
       </w:pPr>
       <w:r>
-        <w:t xml:space="preserve">Research across several scientific disciplines show that women tend to be less represented as authors compared to men</w:t>
+        <w:t xml:space="preserve">Past studies have explored the gender distribution according to geographical regions and in relationship to country demographics. In one study, men out-numbered women more so in high-income compared to low-income countries</w:t>
       </w:r>
       <w:r>
         <w:t xml:space="preserve"> </w:t>
@@ -528,12 +763,81 @@
       <w:r>
         <w:t xml:space="preserve">(</w:t>
       </w:r>
-      <w:hyperlink w:anchor="ref-banks2025women">
-        <w:r>
-          <w:rPr>
-            <w:rStyle w:val="Hyperlink"/>
-          </w:rPr>
-          <w:t xml:space="preserve">Banks et al., 2025</w:t>
+      <w:hyperlink w:anchor="ref-ioannidis2023gender">
+        <w:r>
+          <w:rPr>
+            <w:rStyle w:val="Hyperlink"/>
+          </w:rPr>
+          <w:t xml:space="preserve">Ioannidis et al., 2023</w:t>
+        </w:r>
+      </w:hyperlink>
+      <w:r>
+        <w:t xml:space="preserve">)</w:t>
+      </w:r>
+      <w:r>
+        <w:t xml:space="preserve">. However, there are also some unexpected trends: while female representation is lowest in countries like Latin America, Caribbean</w:t>
+      </w:r>
+      <w:r>
+        <w:t xml:space="preserve"> </w:t>
+      </w:r>
+      <w:r>
+        <w:t xml:space="preserve">(in physics journals,</w:t>
+      </w:r>
+      <w:r>
+        <w:t xml:space="preserve"> </w:t>
+      </w:r>
+      <w:hyperlink w:anchor="ref-son2022scientific">
+        <w:r>
+          <w:rPr>
+            <w:rStyle w:val="Hyperlink"/>
+          </w:rPr>
+          <w:t xml:space="preserve">Son &amp; Bell, 2022</w:t>
+        </w:r>
+      </w:hyperlink>
+      <w:r>
+        <w:t xml:space="preserve">)</w:t>
+      </w:r>
+      <w:r>
+        <w:t xml:space="preserve"> </w:t>
+      </w:r>
+      <w:r>
+        <w:t xml:space="preserve">and in South Korea, Japan, and Austria</w:t>
+      </w:r>
+      <w:r>
+        <w:t xml:space="preserve"> </w:t>
+      </w:r>
+      <w:r>
+        <w:t xml:space="preserve">(in medical journals,</w:t>
+      </w:r>
+      <w:r>
+        <w:t xml:space="preserve"> </w:t>
+      </w:r>
+      <w:hyperlink w:anchor="ref-bruck2023bibliometric">
+        <w:r>
+          <w:rPr>
+            <w:rStyle w:val="Hyperlink"/>
+          </w:rPr>
+          <w:t xml:space="preserve">Brück, 2023</w:t>
+        </w:r>
+      </w:hyperlink>
+      <w:r>
+        <w:t xml:space="preserve">)</w:t>
+      </w:r>
+      <w:r>
+        <w:t xml:space="preserve">, females were most highly represented in countries like India and Africa</w:t>
+      </w:r>
+      <w:r>
+        <w:t xml:space="preserve"> </w:t>
+      </w:r>
+      <w:r>
+        <w:t xml:space="preserve">(</w:t>
+      </w:r>
+      <w:hyperlink w:anchor="ref-bruck2023bibliometric">
+        <w:r>
+          <w:rPr>
+            <w:rStyle w:val="Hyperlink"/>
+          </w:rPr>
+          <w:t xml:space="preserve">Brück, 2023</w:t>
         </w:r>
       </w:hyperlink>
       <w:r>
@@ -554,7 +858,7 @@
         <w:t xml:space="preserve">)</w:t>
       </w:r>
       <w:r>
-        <w:t xml:space="preserve">. As the topics, approaches, and methods attract differential interest from men and women, it is important to recognise that fields of scholarship and academic disciplines vary considerably in terms of gender distribution</w:t>
+        <w:t xml:space="preserve">. Human development indicators and gender inequality indicators have also revealed systematic inequalities in academia. However, while national indicators of gender equity is positively correlated with women’s academic success</w:t>
       </w:r>
       <w:r>
         <w:t xml:space="preserve"> </w:t>
@@ -562,42 +866,39 @@
       <w:r>
         <w:t xml:space="preserve">(</w:t>
       </w:r>
-      <w:hyperlink w:anchor="ref-huang2020">
-        <w:r>
-          <w:rPr>
-            <w:rStyle w:val="Hyperlink"/>
-          </w:rPr>
-          <w:t xml:space="preserve">Huang et al., 2020</w:t>
+      <w:hyperlink w:anchor="ref-chan2020">
+        <w:r>
+          <w:rPr>
+            <w:rStyle w:val="Hyperlink"/>
+          </w:rPr>
+          <w:t xml:space="preserve">Chan &amp; Torgler, 2020</w:t>
         </w:r>
       </w:hyperlink>
       <w:r>
         <w:t xml:space="preserve">)</w:t>
       </w:r>
       <w:r>
-        <w:t xml:space="preserve">. For example, a large survey of authors by</w:t>
-      </w:r>
-      <w:r>
-        <w:t xml:space="preserve"> </w:t>
-      </w:r>
-      <w:r>
-        <w:t xml:space="preserve">González-Alvarez and Sos-Peña (</w:t>
-      </w:r>
-      <w:hyperlink w:anchor="ref-gonzalez2020women">
-        <w:r>
-          <w:rPr>
-            <w:rStyle w:val="Hyperlink"/>
-          </w:rPr>
-          <w:t xml:space="preserve">2020</w:t>
+        <w:t xml:space="preserve">, this does not seem to be as clearly reflected in authorships. Female scientific output is not only lower in countries ranked in lowest quartile for human development and gender equity, but also in countries very high in gender equality; better equality seemed to occur in high and medium-developed countries</w:t>
+      </w:r>
+      <w:r>
+        <w:t xml:space="preserve"> </w:t>
+      </w:r>
+      <w:r>
+        <w:t xml:space="preserve">(</w:t>
+      </w:r>
+      <w:hyperlink w:anchor="ref-sugimoto2015relationship">
+        <w:r>
+          <w:rPr>
+            <w:rStyle w:val="Hyperlink"/>
+          </w:rPr>
+          <w:t xml:space="preserve">Sugimoto et al., 2015</w:t>
         </w:r>
       </w:hyperlink>
       <w:r>
         <w:t xml:space="preserve">)</w:t>
       </w:r>
       <w:r>
-        <w:t xml:space="preserve"> </w:t>
-      </w:r>
-      <w:r>
-        <w:t xml:space="preserve">showed that the hard sciences (N = 119,592) had the lowest prevalence of women (14.8%), whereas in the biological and social sciences (N = 262,122) the proportion was substantially higher (43.3%), but not equal. In psychology, which is perhaps the closest benchmark for the present focus on music psychology, female authors accounted for 45.2% of the sample (N = 90,067). Encouragingly, however, studies looking at various year ranges between 1960 until 2024 show a general trend that the ratio of women to men in authorships is improving</w:t>
+        <w:t xml:space="preserve">. Another recent paper shows that female authorship rates are most balanced in countries with low to intermediate Human Development Index</w:t>
       </w:r>
       <w:r>
         <w:t xml:space="preserve"> </w:t>
@@ -605,12 +906,52 @@
       <w:r>
         <w:t xml:space="preserve">(</w:t>
       </w:r>
-      <w:hyperlink w:anchor="ref-gonzalez2020women">
-        <w:r>
-          <w:rPr>
-            <w:rStyle w:val="Hyperlink"/>
-          </w:rPr>
-          <w:t xml:space="preserve">González-Alvarez &amp; Sos-Peña, 2020</w:t>
+      <w:hyperlink w:anchor="ref-sanchez2024analysis">
+        <w:r>
+          <w:rPr>
+            <w:rStyle w:val="Hyperlink"/>
+          </w:rPr>
+          <w:t xml:space="preserve">Sánchez-Jiménez et al., 2024</w:t>
+        </w:r>
+      </w:hyperlink>
+      <w:r>
+        <w:t xml:space="preserve">)</w:t>
+      </w:r>
+      <w:r>
+        <w:t xml:space="preserve">. Overall, while socioeconomic status of certain countries might be a reason for unbalanced female authorship</w:t>
+      </w:r>
+      <w:r>
+        <w:t xml:space="preserve"> </w:t>
+      </w:r>
+      <w:r>
+        <w:t xml:space="preserve">(</w:t>
+      </w:r>
+      <w:hyperlink w:anchor="ref-ioannidis2023gender">
+        <w:r>
+          <w:rPr>
+            <w:rStyle w:val="Hyperlink"/>
+          </w:rPr>
+          <w:t xml:space="preserve">Ioannidis et al., 2023</w:t>
+        </w:r>
+      </w:hyperlink>
+      <w:r>
+        <w:t xml:space="preserve">)</w:t>
+      </w:r>
+      <w:r>
+        <w:t xml:space="preserve">, human development might not fully explain such differences</w:t>
+      </w:r>
+      <w:r>
+        <w:t xml:space="preserve"> </w:t>
+      </w:r>
+      <w:r>
+        <w:t xml:space="preserve">(</w:t>
+      </w:r>
+      <w:hyperlink w:anchor="ref-bruck2023bibliometric">
+        <w:r>
+          <w:rPr>
+            <w:rStyle w:val="Hyperlink"/>
+          </w:rPr>
+          <w:t xml:space="preserve">Brück, 2023</w:t>
         </w:r>
       </w:hyperlink>
       <w:r>
@@ -619,12 +960,12 @@
       <w:r>
         <w:t xml:space="preserve"> </w:t>
       </w:r>
-      <w:hyperlink w:anchor="ref-ioannidis2023gender">
-        <w:r>
-          <w:rPr>
-            <w:rStyle w:val="Hyperlink"/>
-          </w:rPr>
-          <w:t xml:space="preserve">Ioannidis et al., 2023</w:t>
+      <w:hyperlink w:anchor="ref-sanchez2024analysis">
+        <w:r>
+          <w:rPr>
+            <w:rStyle w:val="Hyperlink"/>
+          </w:rPr>
+          <w:t xml:space="preserve">Sánchez-Jiménez et al., 2024</w:t>
         </w:r>
       </w:hyperlink>
       <w:r>
@@ -633,12 +974,40 @@
       <w:r>
         <w:t xml:space="preserve"> </w:t>
       </w:r>
-      <w:hyperlink w:anchor="ref-jemielniak2025gender">
-        <w:r>
-          <w:rPr>
-            <w:rStyle w:val="Hyperlink"/>
-          </w:rPr>
-          <w:t xml:space="preserve">Jemielniak &amp; Wilamowski, 2025</w:t>
+      <w:hyperlink w:anchor="ref-son2022scientific">
+        <w:r>
+          <w:rPr>
+            <w:rStyle w:val="Hyperlink"/>
+          </w:rPr>
+          <w:t xml:space="preserve">Son &amp; Bell, 2022</w:t>
+        </w:r>
+      </w:hyperlink>
+      <w:r>
+        <w:t xml:space="preserve">)</w:t>
+      </w:r>
+      <w:r>
+        <w:t xml:space="preserve">, and further research is required to better understand the trends.</w:t>
+      </w:r>
+    </w:p>
+    <w:p>
+      <w:pPr>
+        <w:pStyle w:val="BodyText"/>
+      </w:pPr>
+      <w:r>
+        <w:t xml:space="preserve">Another aspect that differs between distribution of gender in authorship is the research methodologies and topics. In terms of methodologies, women are are less likely to publish quantitative and experimental studies, but rather publish qualitative work</w:t>
+      </w:r>
+      <w:r>
+        <w:t xml:space="preserve"> </w:t>
+      </w:r>
+      <w:r>
+        <w:t xml:space="preserve">(</w:t>
+      </w:r>
+      <w:hyperlink w:anchor="ref-ashmos2011gendering">
+        <w:r>
+          <w:rPr>
+            <w:rStyle w:val="Hyperlink"/>
+          </w:rPr>
+          <w:t xml:space="preserve">Ashmos Plowman &amp; Smith, 2011</w:t>
         </w:r>
       </w:hyperlink>
       <w:r>
@@ -647,19 +1016,61 @@
       <w:r>
         <w:t xml:space="preserve"> </w:t>
       </w:r>
-      <w:hyperlink w:anchor="ref-sanchez2024analysis">
-        <w:r>
-          <w:rPr>
-            <w:rStyle w:val="Hyperlink"/>
-          </w:rPr>
-          <w:t xml:space="preserve">Sánchez-Jiménez et al., 2024</w:t>
+      <w:hyperlink w:anchor="ref-nunkoo2020three">
+        <w:r>
+          <w:rPr>
+            <w:rStyle w:val="Hyperlink"/>
+          </w:rPr>
+          <w:t xml:space="preserve">Nunkoo et al., 2020</w:t>
+        </w:r>
+      </w:hyperlink>
+      <w:r>
+        <w:t xml:space="preserve">;</w:t>
+      </w:r>
+      <w:r>
+        <w:t xml:space="preserve"> </w:t>
+      </w:r>
+      <w:hyperlink w:anchor="ref-sebo2020gender">
+        <w:r>
+          <w:rPr>
+            <w:rStyle w:val="Hyperlink"/>
+          </w:rPr>
+          <w:t xml:space="preserve">Sebo et al., 2020</w:t>
+        </w:r>
+      </w:hyperlink>
+      <w:r>
+        <w:t xml:space="preserve">;</w:t>
+      </w:r>
+      <w:r>
+        <w:t xml:space="preserve"> </w:t>
+      </w:r>
+      <w:hyperlink w:anchor="ref-thelwall2019gender">
+        <w:r>
+          <w:rPr>
+            <w:rStyle w:val="Hyperlink"/>
+          </w:rPr>
+          <w:t xml:space="preserve">Thelwall et al., 2019</w:t>
+        </w:r>
+      </w:hyperlink>
+      <w:r>
+        <w:t xml:space="preserve">;</w:t>
+      </w:r>
+      <w:r>
+        <w:t xml:space="preserve"> </w:t>
+      </w:r>
+      <w:hyperlink w:anchor="ref-zhang2023gender">
+        <w:r>
+          <w:rPr>
+            <w:rStyle w:val="Hyperlink"/>
+          </w:rPr>
+          <w:t xml:space="preserve">C. Zhang et al., 2023</w:t>
         </w:r>
       </w:hyperlink>
       <w:r>
         <w:t xml:space="preserve">)</w:t>
       </w:r>
       <w:r>
-        <w:t xml:space="preserve">. Yet, there is evidence that this improvement is plateauing</w:t>
+        <w:t xml:space="preserve">, perhaps as they demonstrate better relational skill involved in qualitative studies, like prolonged relationships and emotional ties with research participants</w:t>
       </w:r>
       <w:r>
         <w:t xml:space="preserve"> </w:t>
@@ -667,19 +1078,19 @@
       <w:r>
         <w:t xml:space="preserve">(</w:t>
       </w:r>
-      <w:hyperlink w:anchor="ref-jemielniak2025gender">
-        <w:r>
-          <w:rPr>
-            <w:rStyle w:val="Hyperlink"/>
-          </w:rPr>
-          <w:t xml:space="preserve">Jemielniak &amp; Wilamowski, 2025</w:t>
+      <w:hyperlink w:anchor="ref-sebo2020gender">
+        <w:r>
+          <w:rPr>
+            <w:rStyle w:val="Hyperlink"/>
+          </w:rPr>
+          <w:t xml:space="preserve">Sebo et al., 2020</w:t>
         </w:r>
       </w:hyperlink>
       <w:r>
         <w:t xml:space="preserve">)</w:t>
       </w:r>
       <w:r>
-        <w:t xml:space="preserve">. Further, although women are more likely to be first author, women are still generally unfairly underrepresented as the last author</w:t>
+        <w:t xml:space="preserve">. Interestingly, such stereotypes occur in the opposite direction: when assessing fictive research abstracts-one with quantitative and one with a qualitative design- scientific quality of the qualitative abstract was ranked more trustworthy and accurate when assigned to a female author</w:t>
       </w:r>
       <w:r>
         <w:t xml:space="preserve"> </w:t>
@@ -687,6 +1098,26 @@
       <w:r>
         <w:t xml:space="preserve">(</w:t>
       </w:r>
+      <w:hyperlink w:anchor="ref-johansson2002gender">
+        <w:r>
+          <w:rPr>
+            <w:rStyle w:val="Hyperlink"/>
+          </w:rPr>
+          <w:t xml:space="preserve">Johansson et al., 2002</w:t>
+        </w:r>
+      </w:hyperlink>
+      <w:r>
+        <w:t xml:space="preserve">)</w:t>
+      </w:r>
+      <w:r>
+        <w:t xml:space="preserve">. There are also key different when assessing article keywords. In one analysis of article keywords of medical journals, female-authored articles were more associated with keywords more related to healthcare-related themes like patient involvement, insurance, and quality-of-care compared to males</w:t>
+      </w:r>
+      <w:r>
+        <w:t xml:space="preserve"> </w:t>
+      </w:r>
+      <w:r>
+        <w:t xml:space="preserve">(</w:t>
+      </w:r>
       <w:hyperlink w:anchor="ref-bruck2023bibliometric">
         <w:r>
           <w:rPr>
@@ -696,52 +1127,50 @@
         </w:r>
       </w:hyperlink>
       <w:r>
-        <w:t xml:space="preserve">;</w:t>
-      </w:r>
-      <w:r>
-        <w:t xml:space="preserve"> </w:t>
-      </w:r>
-      <w:hyperlink w:anchor="ref-gonzalez2020women">
-        <w:r>
-          <w:rPr>
-            <w:rStyle w:val="Hyperlink"/>
-          </w:rPr>
-          <w:t xml:space="preserve">González-Alvarez &amp; Sos-Peña, 2020</w:t>
-        </w:r>
-      </w:hyperlink>
-      <w:r>
-        <w:t xml:space="preserve">;</w:t>
-      </w:r>
-      <w:r>
-        <w:t xml:space="preserve"> </w:t>
-      </w:r>
-      <w:hyperlink w:anchor="ref-rock2021quantifying">
-        <w:r>
-          <w:rPr>
-            <w:rStyle w:val="Hyperlink"/>
-          </w:rPr>
-          <w:t xml:space="preserve">Rock et al., 2021</w:t>
-        </w:r>
-      </w:hyperlink>
-      <w:r>
-        <w:t xml:space="preserve">;</w:t>
-      </w:r>
-      <w:r>
-        <w:t xml:space="preserve"> </w:t>
-      </w:r>
-      <w:hyperlink w:anchor="ref-shah2021gender">
-        <w:r>
-          <w:rPr>
-            <w:rStyle w:val="Hyperlink"/>
-          </w:rPr>
-          <w:t xml:space="preserve">Shah et al., 2021</w:t>
-        </w:r>
-      </w:hyperlink>
-      <w:r>
         <w:t xml:space="preserve">)</w:t>
       </w:r>
       <w:r>
-        <w:t xml:space="preserve">.</w:t>
+        <w:t xml:space="preserve">. Similarly, in computational linguistics, woman are more likely to publish on speech, social, and conversational topics than males; the latter are more likely to publish in formal mathematical, syntax, and semantic approaches</w:t>
+      </w:r>
+      <w:r>
+        <w:t xml:space="preserve"> </w:t>
+      </w:r>
+      <w:r>
+        <w:t xml:space="preserve">(</w:t>
+      </w:r>
+      <w:hyperlink w:anchor="ref-vogel2012he">
+        <w:r>
+          <w:rPr>
+            <w:rStyle w:val="Hyperlink"/>
+          </w:rPr>
+          <w:t xml:space="preserve">Vogel &amp; Jurafsky, 2012</w:t>
+        </w:r>
+      </w:hyperlink>
+      <w:r>
+        <w:t xml:space="preserve">)</w:t>
+      </w:r>
+      <w:r>
+        <w:t xml:space="preserve">. These trends could be explained by the idea that female researchers often conduct research on societal progress, while males prefer research aimed at scientific progress</w:t>
+      </w:r>
+      <w:r>
+        <w:t xml:space="preserve"> </w:t>
+      </w:r>
+      <w:r>
+        <w:t xml:space="preserve">(</w:t>
+      </w:r>
+      <w:hyperlink w:anchor="ref-zhang2021gender">
+        <w:r>
+          <w:rPr>
+            <w:rStyle w:val="Hyperlink"/>
+          </w:rPr>
+          <w:t xml:space="preserve">L. Zhang et al., 2021</w:t>
+        </w:r>
+      </w:hyperlink>
+      <w:r>
+        <w:t xml:space="preserve">)</w:t>
+      </w:r>
+      <w:r>
+        <w:t xml:space="preserve">. Overall, research shows that women choose qualitative research on social and societal topics, while males author papers using more quantitative methods on theoretical and analytical topics.</w:t>
       </w:r>
     </w:p>
     <w:p>
@@ -749,556 +1178,7 @@
         <w:pStyle w:val="BodyText"/>
       </w:pPr>
       <w:r>
-        <w:t xml:space="preserve">Past studies have explored the gender distribution according to geographical regions and in relationship to country demographics. In one study, men out-numbered women more so in high-income compared to low-income countries</w:t>
-      </w:r>
-      <w:r>
-        <w:t xml:space="preserve"> </w:t>
-      </w:r>
-      <w:r>
-        <w:t xml:space="preserve">(</w:t>
-      </w:r>
-      <w:hyperlink w:anchor="ref-ioannidis2023gender">
-        <w:r>
-          <w:rPr>
-            <w:rStyle w:val="Hyperlink"/>
-          </w:rPr>
-          <w:t xml:space="preserve">Ioannidis et al., 2023</w:t>
-        </w:r>
-      </w:hyperlink>
-      <w:r>
-        <w:t xml:space="preserve">)</w:t>
-      </w:r>
-      <w:r>
-        <w:t xml:space="preserve">. However, there are also some unexpected trends: while female representation is lowest in countries like Latin America, Caribbean</w:t>
-      </w:r>
-      <w:r>
-        <w:t xml:space="preserve"> </w:t>
-      </w:r>
-      <w:r>
-        <w:t xml:space="preserve">(in physics journals,</w:t>
-      </w:r>
-      <w:r>
-        <w:t xml:space="preserve"> </w:t>
-      </w:r>
-      <w:hyperlink w:anchor="ref-son2022scientific">
-        <w:r>
-          <w:rPr>
-            <w:rStyle w:val="Hyperlink"/>
-          </w:rPr>
-          <w:t xml:space="preserve">Son &amp; Bell, 2022</w:t>
-        </w:r>
-      </w:hyperlink>
-      <w:r>
-        <w:t xml:space="preserve">)</w:t>
-      </w:r>
-      <w:r>
-        <w:t xml:space="preserve"> </w:t>
-      </w:r>
-      <w:r>
-        <w:t xml:space="preserve">and in South Korea, Japan, and Austria</w:t>
-      </w:r>
-      <w:r>
-        <w:t xml:space="preserve"> </w:t>
-      </w:r>
-      <w:r>
-        <w:t xml:space="preserve">(in medical journals,</w:t>
-      </w:r>
-      <w:r>
-        <w:t xml:space="preserve"> </w:t>
-      </w:r>
-      <w:hyperlink w:anchor="ref-bruck2023bibliometric">
-        <w:r>
-          <w:rPr>
-            <w:rStyle w:val="Hyperlink"/>
-          </w:rPr>
-          <w:t xml:space="preserve">Brück, 2023</w:t>
-        </w:r>
-      </w:hyperlink>
-      <w:r>
-        <w:t xml:space="preserve">)</w:t>
-      </w:r>
-      <w:r>
-        <w:t xml:space="preserve">, females were most highly represented in countries like India and Africa</w:t>
-      </w:r>
-      <w:r>
-        <w:t xml:space="preserve"> </w:t>
-      </w:r>
-      <w:r>
-        <w:t xml:space="preserve">(</w:t>
-      </w:r>
-      <w:hyperlink w:anchor="ref-bruck2023bibliometric">
-        <w:r>
-          <w:rPr>
-            <w:rStyle w:val="Hyperlink"/>
-          </w:rPr>
-          <w:t xml:space="preserve">Brück, 2023</w:t>
-        </w:r>
-      </w:hyperlink>
-      <w:r>
-        <w:t xml:space="preserve">;</w:t>
-      </w:r>
-      <w:r>
-        <w:t xml:space="preserve"> </w:t>
-      </w:r>
-      <w:hyperlink w:anchor="ref-son2022scientific">
-        <w:r>
-          <w:rPr>
-            <w:rStyle w:val="Hyperlink"/>
-          </w:rPr>
-          <w:t xml:space="preserve">Son &amp; Bell, 2022</w:t>
-        </w:r>
-      </w:hyperlink>
-      <w:r>
-        <w:t xml:space="preserve">)</w:t>
-      </w:r>
-      <w:r>
-        <w:t xml:space="preserve">. Human development indicators and gender inequality indicators have also revealed systematic inequalities in academia. However, while national indicators of gender equity is positively correlated with women’s academic success</w:t>
-      </w:r>
-      <w:r>
-        <w:t xml:space="preserve"> </w:t>
-      </w:r>
-      <w:r>
-        <w:t xml:space="preserve">(</w:t>
-      </w:r>
-      <w:hyperlink w:anchor="ref-chan2020">
-        <w:r>
-          <w:rPr>
-            <w:rStyle w:val="Hyperlink"/>
-          </w:rPr>
-          <w:t xml:space="preserve">Chan &amp; Torgler, 2020</w:t>
-        </w:r>
-      </w:hyperlink>
-      <w:r>
-        <w:t xml:space="preserve">)</w:t>
-      </w:r>
-      <w:r>
-        <w:t xml:space="preserve">, this does not seem to be as clearly reflected in authorships. Female scientific output is not only lower in countries ranked in lowest quartile for human development and gender equity, but also in countries very high in gender equality; better equality seemed to occur in high and medium-developed countries</w:t>
-      </w:r>
-      <w:r>
-        <w:t xml:space="preserve"> </w:t>
-      </w:r>
-      <w:r>
-        <w:t xml:space="preserve">(</w:t>
-      </w:r>
-      <w:hyperlink w:anchor="ref-sugimoto2015relationship">
-        <w:r>
-          <w:rPr>
-            <w:rStyle w:val="Hyperlink"/>
-          </w:rPr>
-          <w:t xml:space="preserve">Sugimoto et al., 2015</w:t>
-        </w:r>
-      </w:hyperlink>
-      <w:r>
-        <w:t xml:space="preserve">)</w:t>
-      </w:r>
-      <w:r>
-        <w:t xml:space="preserve">. Another recent paper shows that female authorship rates are most balanced in countries with low to intermediate Human Development Index</w:t>
-      </w:r>
-      <w:r>
-        <w:t xml:space="preserve"> </w:t>
-      </w:r>
-      <w:r>
-        <w:t xml:space="preserve">(</w:t>
-      </w:r>
-      <w:hyperlink w:anchor="ref-sanchez2024analysis">
-        <w:r>
-          <w:rPr>
-            <w:rStyle w:val="Hyperlink"/>
-          </w:rPr>
-          <w:t xml:space="preserve">Sánchez-Jiménez et al., 2024</w:t>
-        </w:r>
-      </w:hyperlink>
-      <w:r>
-        <w:t xml:space="preserve">)</w:t>
-      </w:r>
-      <w:r>
-        <w:t xml:space="preserve">. Overall, while socioeconomic status of certain countries might be a reason for unbalanced female authorship</w:t>
-      </w:r>
-      <w:r>
-        <w:t xml:space="preserve"> </w:t>
-      </w:r>
-      <w:r>
-        <w:t xml:space="preserve">(</w:t>
-      </w:r>
-      <w:hyperlink w:anchor="ref-ioannidis2023gender">
-        <w:r>
-          <w:rPr>
-            <w:rStyle w:val="Hyperlink"/>
-          </w:rPr>
-          <w:t xml:space="preserve">Ioannidis et al., 2023</w:t>
-        </w:r>
-      </w:hyperlink>
-      <w:r>
-        <w:t xml:space="preserve">)</w:t>
-      </w:r>
-      <w:r>
-        <w:t xml:space="preserve">, human development might not fully explain such differences</w:t>
-      </w:r>
-      <w:r>
-        <w:t xml:space="preserve"> </w:t>
-      </w:r>
-      <w:r>
-        <w:t xml:space="preserve">(</w:t>
-      </w:r>
-      <w:hyperlink w:anchor="ref-bruck2023bibliometric">
-        <w:r>
-          <w:rPr>
-            <w:rStyle w:val="Hyperlink"/>
-          </w:rPr>
-          <w:t xml:space="preserve">Brück, 2023</w:t>
-        </w:r>
-      </w:hyperlink>
-      <w:r>
-        <w:t xml:space="preserve">;</w:t>
-      </w:r>
-      <w:r>
-        <w:t xml:space="preserve"> </w:t>
-      </w:r>
-      <w:hyperlink w:anchor="ref-sanchez2024analysis">
-        <w:r>
-          <w:rPr>
-            <w:rStyle w:val="Hyperlink"/>
-          </w:rPr>
-          <w:t xml:space="preserve">Sánchez-Jiménez et al., 2024</w:t>
-        </w:r>
-      </w:hyperlink>
-      <w:r>
-        <w:t xml:space="preserve">;</w:t>
-      </w:r>
-      <w:r>
-        <w:t xml:space="preserve"> </w:t>
-      </w:r>
-      <w:hyperlink w:anchor="ref-son2022scientific">
-        <w:r>
-          <w:rPr>
-            <w:rStyle w:val="Hyperlink"/>
-          </w:rPr>
-          <w:t xml:space="preserve">Son &amp; Bell, 2022</w:t>
-        </w:r>
-      </w:hyperlink>
-      <w:r>
-        <w:t xml:space="preserve">)</w:t>
-      </w:r>
-      <w:r>
-        <w:t xml:space="preserve">, and further research is required to better understand the trends.</w:t>
-      </w:r>
-    </w:p>
-    <w:p>
-      <w:pPr>
-        <w:pStyle w:val="BodyText"/>
-      </w:pPr>
-      <w:r>
-        <w:t xml:space="preserve">Another aspect that differs between distribution of gender in authorship is the research methodologies and topics. In terms of methodologies, women are are less likely to publish quantitative and experimental studies, but rather publish qualitative work</w:t>
-      </w:r>
-      <w:r>
-        <w:t xml:space="preserve"> </w:t>
-      </w:r>
-      <w:r>
-        <w:t xml:space="preserve">(</w:t>
-      </w:r>
-      <w:hyperlink w:anchor="ref-ashmos2011gendering">
-        <w:r>
-          <w:rPr>
-            <w:rStyle w:val="Hyperlink"/>
-          </w:rPr>
-          <w:t xml:space="preserve">Ashmos Plowman &amp; Smith, 2011</w:t>
-        </w:r>
-      </w:hyperlink>
-      <w:r>
-        <w:t xml:space="preserve">;</w:t>
-      </w:r>
-      <w:r>
-        <w:t xml:space="preserve"> </w:t>
-      </w:r>
-      <w:hyperlink w:anchor="ref-nunkoo2020three">
-        <w:r>
-          <w:rPr>
-            <w:rStyle w:val="Hyperlink"/>
-          </w:rPr>
-          <w:t xml:space="preserve">Nunkoo et al., 2020</w:t>
-        </w:r>
-      </w:hyperlink>
-      <w:r>
-        <w:t xml:space="preserve">;</w:t>
-      </w:r>
-      <w:r>
-        <w:t xml:space="preserve"> </w:t>
-      </w:r>
-      <w:hyperlink w:anchor="ref-sebo2020gender">
-        <w:r>
-          <w:rPr>
-            <w:rStyle w:val="Hyperlink"/>
-          </w:rPr>
-          <w:t xml:space="preserve">Sebo et al., 2020</w:t>
-        </w:r>
-      </w:hyperlink>
-      <w:r>
-        <w:t xml:space="preserve">;</w:t>
-      </w:r>
-      <w:r>
-        <w:t xml:space="preserve"> </w:t>
-      </w:r>
-      <w:hyperlink w:anchor="ref-thelwall2019gender">
-        <w:r>
-          <w:rPr>
-            <w:rStyle w:val="Hyperlink"/>
-          </w:rPr>
-          <w:t xml:space="preserve">Thelwall et al., 2019</w:t>
-        </w:r>
-      </w:hyperlink>
-      <w:r>
-        <w:t xml:space="preserve">;</w:t>
-      </w:r>
-      <w:r>
-        <w:t xml:space="preserve"> </w:t>
-      </w:r>
-      <w:hyperlink w:anchor="ref-zhang2023gender">
-        <w:r>
-          <w:rPr>
-            <w:rStyle w:val="Hyperlink"/>
-          </w:rPr>
-          <w:t xml:space="preserve">C. Zhang et al., 2023</w:t>
-        </w:r>
-      </w:hyperlink>
-      <w:r>
-        <w:t xml:space="preserve">)</w:t>
-      </w:r>
-      <w:r>
-        <w:t xml:space="preserve">, perhaps as they demonstrate better relational skill involved in qualitative studies, like prolonged relationships and emotional ties with research participants</w:t>
-      </w:r>
-      <w:r>
-        <w:t xml:space="preserve"> </w:t>
-      </w:r>
-      <w:r>
-        <w:t xml:space="preserve">(</w:t>
-      </w:r>
-      <w:hyperlink w:anchor="ref-sebo2020gender">
-        <w:r>
-          <w:rPr>
-            <w:rStyle w:val="Hyperlink"/>
-          </w:rPr>
-          <w:t xml:space="preserve">Sebo et al., 2020</w:t>
-        </w:r>
-      </w:hyperlink>
-      <w:r>
-        <w:t xml:space="preserve">)</w:t>
-      </w:r>
-      <w:r>
-        <w:t xml:space="preserve">. Interestingly, such stereotypes occur in the opposite direction: when assessing fictive research abstracts-one with quantitative and one with a qualitative design- scientific quality of the qualitative abstract was ranked more trustworthy and accurate when assigned to a female author</w:t>
-      </w:r>
-      <w:r>
-        <w:t xml:space="preserve"> </w:t>
-      </w:r>
-      <w:r>
-        <w:t xml:space="preserve">(</w:t>
-      </w:r>
-      <w:hyperlink w:anchor="ref-johansson2002gender">
-        <w:r>
-          <w:rPr>
-            <w:rStyle w:val="Hyperlink"/>
-          </w:rPr>
-          <w:t xml:space="preserve">Johansson et al., 2002</w:t>
-        </w:r>
-      </w:hyperlink>
-      <w:r>
-        <w:t xml:space="preserve">)</w:t>
-      </w:r>
-      <w:r>
-        <w:t xml:space="preserve">. There are also key different when assessing article keywords. In one analysis of article keywords of medical journals, female-authored articles were more associated with keywords more related to healthcare-related themes like patient involvement, insurance, and quality-of-care compared to males</w:t>
-      </w:r>
-      <w:r>
-        <w:t xml:space="preserve"> </w:t>
-      </w:r>
-      <w:r>
-        <w:t xml:space="preserve">(</w:t>
-      </w:r>
-      <w:hyperlink w:anchor="ref-bruck2023bibliometric">
-        <w:r>
-          <w:rPr>
-            <w:rStyle w:val="Hyperlink"/>
-          </w:rPr>
-          <w:t xml:space="preserve">Brück, 2023</w:t>
-        </w:r>
-      </w:hyperlink>
-      <w:r>
-        <w:t xml:space="preserve">)</w:t>
-      </w:r>
-      <w:r>
-        <w:t xml:space="preserve">. Similarly, in computational linguistics, woman are more likely to publish on speech, social, and conversational topics than males; the latter are more likely to publish in formal mathematical, syntax, and semantic approaches</w:t>
-      </w:r>
-      <w:r>
-        <w:t xml:space="preserve"> </w:t>
-      </w:r>
-      <w:r>
-        <w:t xml:space="preserve">(</w:t>
-      </w:r>
-      <w:hyperlink w:anchor="ref-vogel2012he">
-        <w:r>
-          <w:rPr>
-            <w:rStyle w:val="Hyperlink"/>
-          </w:rPr>
-          <w:t xml:space="preserve">Vogel &amp; Jurafsky, 2012</w:t>
-        </w:r>
-      </w:hyperlink>
-      <w:r>
-        <w:t xml:space="preserve">)</w:t>
-      </w:r>
-      <w:r>
-        <w:t xml:space="preserve">. These trends could be explained by the idea that female researchers often conduct research on societal progress, while males prefer research aimed at scientific progress</w:t>
-      </w:r>
-      <w:r>
-        <w:t xml:space="preserve"> </w:t>
-      </w:r>
-      <w:r>
-        <w:t xml:space="preserve">(</w:t>
-      </w:r>
-      <w:hyperlink w:anchor="ref-zhang2021gender">
-        <w:r>
-          <w:rPr>
-            <w:rStyle w:val="Hyperlink"/>
-          </w:rPr>
-          <w:t xml:space="preserve">L. Zhang et al., 2021</w:t>
-        </w:r>
-      </w:hyperlink>
-      <w:r>
-        <w:t xml:space="preserve">)</w:t>
-      </w:r>
-      <w:r>
-        <w:t xml:space="preserve">. Overall, research shows that women choose qualitative research on social and societal topics, while males author papers using more quantitative methods on theoretical and analytical topics.</w:t>
-      </w:r>
-    </w:p>
-    <w:p>
-      <w:pPr>
-        <w:pStyle w:val="BodyText"/>
-      </w:pPr>
-      <w:r>
-        <w:t xml:space="preserve">Looking more broadly past the information within papers themselves, other research provides some further explanations for discrepancies in female/male authorships. Despite efforts to give fair credit for author contributions</w:t>
-      </w:r>
-      <w:r>
-        <w:t xml:space="preserve"> </w:t>
-      </w:r>
-      <w:r>
-        <w:t xml:space="preserve">(</w:t>
-      </w:r>
-      <w:hyperlink w:anchor="ref-ni2021gendered">
-        <w:r>
-          <w:rPr>
-            <w:rStyle w:val="Hyperlink"/>
-          </w:rPr>
-          <w:t xml:space="preserve">Ni et al., 2021</w:t>
-        </w:r>
-      </w:hyperlink>
-      <w:r>
-        <w:t xml:space="preserve">)</w:t>
-      </w:r>
-      <w:r>
-        <w:t xml:space="preserve"> </w:t>
-      </w:r>
-      <w:r>
-        <w:t xml:space="preserve">using, for example, the Contributor Roles Taxonomy (CRediT) system, assigning authorship can be unclear. Women are more likely to experience authorship disagreements, for example, when to decide authorship: women prefer to discuss in earlier stages, while men choose authorship at the final stage</w:t>
-      </w:r>
-      <w:r>
-        <w:t xml:space="preserve"> </w:t>
-      </w:r>
-      <w:r>
-        <w:t xml:space="preserve">(</w:t>
-      </w:r>
-      <w:hyperlink w:anchor="ref-ni2021gendered">
-        <w:r>
-          <w:rPr>
-            <w:rStyle w:val="Hyperlink"/>
-          </w:rPr>
-          <w:t xml:space="preserve">Ni et al., 2021</w:t>
-        </w:r>
-      </w:hyperlink>
-      <w:r>
-        <w:t xml:space="preserve">)</w:t>
-      </w:r>
-      <w:r>
-        <w:t xml:space="preserve">. Another reason for the gender gap could also come from parenthood and parental leave, which account for about ~40% of gender gap in career advancement</w:t>
-      </w:r>
-      <w:r>
-        <w:t xml:space="preserve"> </w:t>
-      </w:r>
-      <w:r>
-        <w:t xml:space="preserve">(</w:t>
-      </w:r>
-      <w:hyperlink w:anchor="ref-nielsen2024getting">
-        <w:r>
-          <w:rPr>
-            <w:rStyle w:val="Hyperlink"/>
-          </w:rPr>
-          <w:t xml:space="preserve">Nielsen et al., 2024</w:t>
-        </w:r>
-      </w:hyperlink>
-      <w:r>
-        <w:t xml:space="preserve">)</w:t>
-      </w:r>
-      <w:r>
-        <w:t xml:space="preserve">. Additionally, women faculty perform more university, campus, and departmental services than men in general</w:t>
-      </w:r>
-      <w:r>
-        <w:t xml:space="preserve"> </w:t>
-      </w:r>
-      <w:r>
-        <w:t xml:space="preserve">(</w:t>
-      </w:r>
-      <w:hyperlink w:anchor="ref-guarino2017faculty">
-        <w:r>
-          <w:rPr>
-            <w:rStyle w:val="Hyperlink"/>
-          </w:rPr>
-          <w:t xml:space="preserve">Guarino &amp; Borden, 2017</w:t>
-        </w:r>
-      </w:hyperlink>
-      <w:r>
-        <w:t xml:space="preserve">)</w:t>
-      </w:r>
-      <w:r>
-        <w:t xml:space="preserve">. Fortunately, there are strides to improve the current situation, with opinion papers discussing way to improve receipt and reporting of intellectual credit</w:t>
-      </w:r>
-      <w:r>
-        <w:t xml:space="preserve"> </w:t>
-      </w:r>
-      <w:r>
-        <w:t xml:space="preserve">(</w:t>
-      </w:r>
-      <w:hyperlink w:anchor="ref-banks2025women">
-        <w:r>
-          <w:rPr>
-            <w:rStyle w:val="Hyperlink"/>
-          </w:rPr>
-          <w:t xml:space="preserve">Banks et al., 2025</w:t>
-        </w:r>
-      </w:hyperlink>
-      <w:r>
-        <w:t xml:space="preserve">)</w:t>
-      </w:r>
-      <w:r>
-        <w:t xml:space="preserve"> </w:t>
-      </w:r>
-      <w:r>
-        <w:t xml:space="preserve">as well as creating equitable environments in academic science</w:t>
-      </w:r>
-      <w:r>
-        <w:t xml:space="preserve"> </w:t>
-      </w:r>
-      <w:r>
-        <w:t xml:space="preserve">(</w:t>
-      </w:r>
-      <w:hyperlink w:anchor="ref-martinez2024comparison">
-        <w:r>
-          <w:rPr>
-            <w:rStyle w:val="Hyperlink"/>
-          </w:rPr>
-          <w:t xml:space="preserve">Martı́nez-Menéndez et al., 2024</w:t>
-        </w:r>
-      </w:hyperlink>
-      <w:r>
-        <w:t xml:space="preserve">)</w:t>
-      </w:r>
-      <w:r>
-        <w:t xml:space="preserve">. To improve academic equity issues, it is worthwhile focusing on subdiscipline to provide more</w:t>
+        <w:t xml:space="preserve">To improve academic equity issues, it is worthwhile focusing on subdiscipline to provide more</w:t>
       </w:r>
       <w:r>
         <w:t xml:space="preserve"> </w:t>
@@ -2470,7 +2350,7 @@
           <wp:inline>
             <wp:extent cx="5943600" cy="3136900"/>
             <wp:effectExtent b="0" l="0" r="0" t="0"/>
-            <wp:docPr descr="Authorship types across time." title="" id="31" name="Picture"/>
+            <wp:docPr descr="Authorship types across time" title="" id="31" name="Picture"/>
             <a:graphic>
               <a:graphicData uri="http://schemas.openxmlformats.org/drawingml/2006/picture">
                 <pic:pic>
@@ -2513,7 +2393,7 @@
         <w:pStyle w:val="ImageCaption"/>
       </w:pPr>
       <w:r>
-        <w:t xml:space="preserve">Authorship types across time.</w:t>
+        <w:t xml:space="preserve">Authorship types across time</w:t>
       </w:r>
     </w:p>
     <w:p>
@@ -2628,7 +2508,7 @@
           <wp:inline>
             <wp:extent cx="5943600" cy="1828800"/>
             <wp:effectExtent b="0" l="0" r="0" t="0"/>
-            <wp:docPr descr="A) Number of authors and B) female odds ratio for authorship types across the number of authors." title="" id="34" name="Picture"/>
+            <wp:docPr descr="A) Number of authors and B) female odds ratio for authorship types across the number of authors" title="" id="34" name="Picture"/>
             <a:graphic>
               <a:graphicData uri="http://schemas.openxmlformats.org/drawingml/2006/picture">
                 <pic:pic>
@@ -2671,7 +2551,7 @@
         <w:pStyle w:val="ImageCaption"/>
       </w:pPr>
       <w:r>
-        <w:t xml:space="preserve">A) Number of authors and B) female odds ratio for authorship types across the number of authors.</w:t>
+        <w:t xml:space="preserve">A) Number of authors and B) female odds ratio for authorship types across the number of authors</w:t>
       </w:r>
     </w:p>
     <w:p>
@@ -3207,7 +3087,1151 @@
         <w:pStyle w:val="FirstParagraph"/>
       </w:pPr>
       <w:r>
-        <w:t xml:space="preserve">Authorship is a crucial marker of scholarly success in academia, which strongly influences academic career progression, recognition, funding, and advancement opportunities. However, there are several inequities within academic authorship, with women often being underrepresented. As male-female authorship representations differ across different academic disciplines, it is worthwhile diagnosing the situation in the field of music psychology. The goal of the current paper was to provide a snapshot of authorship prevalence and roles across gender in core music psychology journals, specifically</w:t>
+        <w:t xml:space="preserve">A crucial marker of scholarly success in academia is authorship, which strongly influences career progression, recognition, funding, and advancement opportunities. However, there are several inequities within academic authorship, where women are often underrepresented. As male-female authorship representations differ across different academic disciplines, the goal of the current paper was to provide a snapshot of authorship prevalence and roles across gender in the field of music psychology. An analysis of papers from five core music psychology journals across 25 years revealed that, overall, women represented 40.2% of authors. This proportion is higher than in musicology</w:t>
+      </w:r>
+      <w:r>
+        <w:t xml:space="preserve"> </w:t>
+      </w:r>
+      <w:r>
+        <w:t xml:space="preserve">(34.8% in</w:t>
+      </w:r>
+      <w:r>
+        <w:t xml:space="preserve"> </w:t>
+      </w:r>
+      <w:hyperlink w:anchor="ref-eerola2026inprep">
+        <w:r>
+          <w:rPr>
+            <w:rStyle w:val="Hyperlink"/>
+          </w:rPr>
+          <w:t xml:space="preserve">Eerola, in prep.</w:t>
+        </w:r>
+      </w:hyperlink>
+      <w:r>
+        <w:t xml:space="preserve">)</w:t>
+      </w:r>
+      <w:r>
+        <w:t xml:space="preserve">, in psychology more broadly</w:t>
+      </w:r>
+      <w:r>
+        <w:t xml:space="preserve"> </w:t>
+      </w:r>
+      <w:r>
+        <w:t xml:space="preserve">(33.2% in</w:t>
+      </w:r>
+      <w:r>
+        <w:t xml:space="preserve"> </w:t>
+      </w:r>
+      <w:hyperlink w:anchor="ref-huang2020">
+        <w:r>
+          <w:rPr>
+            <w:rStyle w:val="Hyperlink"/>
+          </w:rPr>
+          <w:t xml:space="preserve">Huang et al., 2020</w:t>
+        </w:r>
+      </w:hyperlink>
+      <w:r>
+        <w:t xml:space="preserve">; 36.2% in</w:t>
+      </w:r>
+      <w:r>
+        <w:t xml:space="preserve"> </w:t>
+      </w:r>
+      <w:hyperlink w:anchor="ref-gonzalez2020women">
+        <w:r>
+          <w:rPr>
+            <w:rStyle w:val="Hyperlink"/>
+          </w:rPr>
+          <w:t xml:space="preserve">González-Alvarez &amp; Sos-Peña, 2020</w:t>
+        </w:r>
+      </w:hyperlink>
+      <w:r>
+        <w:t xml:space="preserve">)</w:t>
+      </w:r>
+      <w:r>
+        <w:t xml:space="preserve">, and also much higher than in other STEM subjects of math, physics and computer science</w:t>
+      </w:r>
+      <w:r>
+        <w:t xml:space="preserve"> </w:t>
+      </w:r>
+      <w:r>
+        <w:t xml:space="preserve">(15% in</w:t>
+      </w:r>
+      <w:r>
+        <w:t xml:space="preserve"> </w:t>
+      </w:r>
+      <w:hyperlink w:anchor="ref-huang2020">
+        <w:r>
+          <w:rPr>
+            <w:rStyle w:val="Hyperlink"/>
+          </w:rPr>
+          <w:t xml:space="preserve">Huang et al., 2020</w:t>
+        </w:r>
+      </w:hyperlink>
+      <w:r>
+        <w:t xml:space="preserve">)</w:t>
+      </w:r>
+      <w:r>
+        <w:t xml:space="preserve"> </w:t>
+      </w:r>
+      <w:r>
+        <w:t xml:space="preserve">and topics such as astronomy and bioscience</w:t>
+      </w:r>
+      <w:r>
+        <w:t xml:space="preserve"> </w:t>
+      </w:r>
+      <w:r>
+        <w:t xml:space="preserve">(17.8% in</w:t>
+      </w:r>
+      <w:r>
+        <w:t xml:space="preserve"> </w:t>
+      </w:r>
+      <w:hyperlink w:anchor="ref-son2022scientific">
+        <w:r>
+          <w:rPr>
+            <w:rStyle w:val="Hyperlink"/>
+          </w:rPr>
+          <w:t xml:space="preserve">Son &amp; Bell, 2022</w:t>
+        </w:r>
+      </w:hyperlink>
+      <w:r>
+        <w:t xml:space="preserve">)</w:t>
+      </w:r>
+      <w:r>
+        <w:t xml:space="preserve">. Although our current findings suggests that the field of music psychology is doing better in fostering gender equity than some other fields, the distribution of authors by gender remains nonetheless unequal. In exploring the nuances behind this, we further analysed differences between authorship role, number of citations, geography, and article keywords.</w:t>
+      </w:r>
+    </w:p>
+    <w:p>
+      <w:pPr>
+        <w:pStyle w:val="BodyText"/>
+      </w:pPr>
+      <w:r>
+        <w:t xml:space="preserve">In terms of authorship roles, notable authorship differences emerge. Women are more likely than men to appear as first authors, a trend that has become characteristic of the field only in the past 15 years. This is in line with previous research showing that female authorship representation is increasing</w:t>
+      </w:r>
+      <w:r>
+        <w:t xml:space="preserve"> </w:t>
+      </w:r>
+      <w:r>
+        <w:t xml:space="preserve">(</w:t>
+      </w:r>
+      <w:hyperlink w:anchor="ref-gonzalez2020women">
+        <w:r>
+          <w:rPr>
+            <w:rStyle w:val="Hyperlink"/>
+          </w:rPr>
+          <w:t xml:space="preserve">González-Alvarez &amp; Sos-Peña, 2020</w:t>
+        </w:r>
+      </w:hyperlink>
+      <w:r>
+        <w:t xml:space="preserve">;</w:t>
+      </w:r>
+      <w:r>
+        <w:t xml:space="preserve"> </w:t>
+      </w:r>
+      <w:hyperlink w:anchor="ref-ioannidis2023gender">
+        <w:r>
+          <w:rPr>
+            <w:rStyle w:val="Hyperlink"/>
+          </w:rPr>
+          <w:t xml:space="preserve">Ioannidis et al., 2023</w:t>
+        </w:r>
+      </w:hyperlink>
+      <w:r>
+        <w:t xml:space="preserve">;</w:t>
+      </w:r>
+      <w:r>
+        <w:t xml:space="preserve"> </w:t>
+      </w:r>
+      <w:hyperlink w:anchor="ref-jemielniak2025gender">
+        <w:r>
+          <w:rPr>
+            <w:rStyle w:val="Hyperlink"/>
+          </w:rPr>
+          <w:t xml:space="preserve">Jemielniak &amp; Wilamowski, 2025</w:t>
+        </w:r>
+      </w:hyperlink>
+      <w:r>
+        <w:t xml:space="preserve">;</w:t>
+      </w:r>
+      <w:r>
+        <w:t xml:space="preserve"> </w:t>
+      </w:r>
+      <w:hyperlink w:anchor="ref-sanchez2024analysis">
+        <w:r>
+          <w:rPr>
+            <w:rStyle w:val="Hyperlink"/>
+          </w:rPr>
+          <w:t xml:space="preserve">Sánchez-Jiménez et al., 2024</w:t>
+        </w:r>
+      </w:hyperlink>
+      <w:r>
+        <w:t xml:space="preserve">)</w:t>
+      </w:r>
+      <w:r>
+        <w:t xml:space="preserve">. In contrast, we found that women remain underrepresented in the last authorship position, and this trend has not changed substantially over the last 15 years. This underrepresentation in woman as last authors is similar to the situation in medicine</w:t>
+      </w:r>
+      <w:r>
+        <w:t xml:space="preserve"> </w:t>
+      </w:r>
+      <w:r>
+        <w:t xml:space="preserve">(</w:t>
+      </w:r>
+      <w:hyperlink w:anchor="ref-bruck2023bibliometric">
+        <w:r>
+          <w:rPr>
+            <w:rStyle w:val="Hyperlink"/>
+          </w:rPr>
+          <w:t xml:space="preserve">Brück, 2023</w:t>
+        </w:r>
+      </w:hyperlink>
+      <w:r>
+        <w:t xml:space="preserve">;</w:t>
+      </w:r>
+      <w:r>
+        <w:t xml:space="preserve"> </w:t>
+      </w:r>
+      <w:hyperlink w:anchor="ref-shah2021gender">
+        <w:r>
+          <w:rPr>
+            <w:rStyle w:val="Hyperlink"/>
+          </w:rPr>
+          <w:t xml:space="preserve">Shah et al., 2021</w:t>
+        </w:r>
+      </w:hyperlink>
+      <w:r>
+        <w:t xml:space="preserve">)</w:t>
+      </w:r>
+      <w:r>
+        <w:t xml:space="preserve">, psychology</w:t>
+      </w:r>
+      <w:r>
+        <w:t xml:space="preserve"> </w:t>
+      </w:r>
+      <w:r>
+        <w:t xml:space="preserve">(</w:t>
+      </w:r>
+      <w:hyperlink w:anchor="ref-gonzalez2020women">
+        <w:r>
+          <w:rPr>
+            <w:rStyle w:val="Hyperlink"/>
+          </w:rPr>
+          <w:t xml:space="preserve">González-Alvarez &amp; Sos-Peña, 2020</w:t>
+        </w:r>
+      </w:hyperlink>
+      <w:r>
+        <w:t xml:space="preserve">)</w:t>
+      </w:r>
+      <w:r>
+        <w:t xml:space="preserve">, and biology</w:t>
+      </w:r>
+      <w:r>
+        <w:t xml:space="preserve"> </w:t>
+      </w:r>
+      <w:r>
+        <w:t xml:space="preserve">(</w:t>
+      </w:r>
+      <w:hyperlink w:anchor="ref-rock2021quantifying">
+        <w:r>
+          <w:rPr>
+            <w:rStyle w:val="Hyperlink"/>
+          </w:rPr>
+          <w:t xml:space="preserve">Rock et al., 2021</w:t>
+        </w:r>
+      </w:hyperlink>
+      <w:r>
+        <w:t xml:space="preserve">)</w:t>
+      </w:r>
+      <w:r>
+        <w:t xml:space="preserve">. Although last authorship in the social sciences is not necessarily universally defined, it is nonetheless increasingly associated with seniority, supervisory responsibility, or principal investigator status</w:t>
+      </w:r>
+      <w:r>
+        <w:t xml:space="preserve"> </w:t>
+      </w:r>
+      <w:r>
+        <w:t xml:space="preserve">(</w:t>
+      </w:r>
+      <w:hyperlink w:anchor="ref-drivas2024evolution">
+        <w:r>
+          <w:rPr>
+            <w:rStyle w:val="Hyperlink"/>
+          </w:rPr>
+          <w:t xml:space="preserve">Drivas, 2024</w:t>
+        </w:r>
+      </w:hyperlink>
+      <w:r>
+        <w:t xml:space="preserve">)</w:t>
+      </w:r>
+      <w:r>
+        <w:t xml:space="preserve">. Therefore, this underrepresentation suggests that women are less likely to occupy leadership roles such as lab heads or holders of substantial research resources. This pattern is consistent with broader evidence showing that women remain underrepresented in senior academic positions, including professorial appointments</w:t>
+      </w:r>
+      <w:r>
+        <w:t xml:space="preserve"> </w:t>
+      </w:r>
+      <w:r>
+        <w:t xml:space="preserve">(</w:t>
+      </w:r>
+      <w:hyperlink w:anchor="ref-bakker2016tenure">
+        <w:r>
+          <w:rPr>
+            <w:rStyle w:val="Hyperlink"/>
+          </w:rPr>
+          <w:t xml:space="preserve">Bakker &amp; Jacobs, 2016</w:t>
+        </w:r>
+      </w:hyperlink>
+      <w:r>
+        <w:t xml:space="preserve">)</w:t>
+      </w:r>
+      <w:r>
+        <w:t xml:space="preserve">, invitations to contribute to journals, and authorship in high-prestige outlets</w:t>
+      </w:r>
+      <w:r>
+        <w:t xml:space="preserve"> </w:t>
+      </w:r>
+      <w:r>
+        <w:t xml:space="preserve">(</w:t>
+      </w:r>
+      <w:hyperlink w:anchor="ref-holman2018gender">
+        <w:r>
+          <w:rPr>
+            <w:rStyle w:val="Hyperlink"/>
+          </w:rPr>
+          <w:t xml:space="preserve">Holman et al., 2018</w:t>
+        </w:r>
+      </w:hyperlink>
+      <w:r>
+        <w:t xml:space="preserve">)</w:t>
+      </w:r>
+      <w:r>
+        <w:t xml:space="preserve">. Related analyses from science and medicine further show that women are more often associated with conducting experiments, whereas men are disproportionately represented in authorship roles linked to leadership and oversight</w:t>
+      </w:r>
+      <w:r>
+        <w:t xml:space="preserve"> </w:t>
+      </w:r>
+      <w:r>
+        <w:t xml:space="preserve">(</w:t>
+      </w:r>
+      <w:hyperlink w:anchor="ref-macaluso2016science">
+        <w:r>
+          <w:rPr>
+            <w:rStyle w:val="Hyperlink"/>
+          </w:rPr>
+          <w:t xml:space="preserve">Macaluso et al., 2016</w:t>
+        </w:r>
+      </w:hyperlink>
+      <w:r>
+        <w:t xml:space="preserve">)</w:t>
+      </w:r>
+      <w:r>
+        <w:t xml:space="preserve">. This pattern is also consistent with finding that women are more likely to drop away from academic careers with increasing seniority</w:t>
+      </w:r>
+      <w:r>
+        <w:t xml:space="preserve"> </w:t>
+      </w:r>
+      <w:r>
+        <w:t xml:space="preserve">(</w:t>
+      </w:r>
+      <w:hyperlink w:anchor="ref-gonzalez2020women">
+        <w:r>
+          <w:rPr>
+            <w:rStyle w:val="Hyperlink"/>
+          </w:rPr>
+          <w:t xml:space="preserve">González-Alvarez &amp; Sos-Peña, 2020</w:t>
+        </w:r>
+      </w:hyperlink>
+      <w:r>
+        <w:t xml:space="preserve">;</w:t>
+      </w:r>
+      <w:r>
+        <w:t xml:space="preserve"> </w:t>
+      </w:r>
+      <w:hyperlink w:anchor="ref-sanchez2024analysis">
+        <w:r>
+          <w:rPr>
+            <w:rStyle w:val="Hyperlink"/>
+          </w:rPr>
+          <w:t xml:space="preserve">Sánchez-Jiménez et al., 2024</w:t>
+        </w:r>
+      </w:hyperlink>
+      <w:r>
+        <w:t xml:space="preserve">)</w:t>
+      </w:r>
+      <w:r>
+        <w:t xml:space="preserve">. Indeed, this gender gap could come from parenthood and parental leave, which account for about ~40% of gender gap in career advancement</w:t>
+      </w:r>
+      <w:r>
+        <w:t xml:space="preserve"> </w:t>
+      </w:r>
+      <w:r>
+        <w:t xml:space="preserve">(</w:t>
+      </w:r>
+      <w:hyperlink w:anchor="ref-nielsen2024getting">
+        <w:r>
+          <w:rPr>
+            <w:rStyle w:val="Hyperlink"/>
+          </w:rPr>
+          <w:t xml:space="preserve">Nielsen et al., 2024</w:t>
+        </w:r>
+      </w:hyperlink>
+      <w:r>
+        <w:t xml:space="preserve">)</w:t>
+      </w:r>
+      <w:r>
+        <w:t xml:space="preserve">. Fortunately, there are strides to improve the current situation, with opinion papers discussing way to improve receipt and reporting of intellectual credit</w:t>
+      </w:r>
+      <w:r>
+        <w:t xml:space="preserve"> </w:t>
+      </w:r>
+      <w:r>
+        <w:t xml:space="preserve">(</w:t>
+      </w:r>
+      <w:hyperlink w:anchor="ref-banks2025women">
+        <w:r>
+          <w:rPr>
+            <w:rStyle w:val="Hyperlink"/>
+          </w:rPr>
+          <w:t xml:space="preserve">Banks et al., 2025</w:t>
+        </w:r>
+      </w:hyperlink>
+      <w:r>
+        <w:t xml:space="preserve">)</w:t>
+      </w:r>
+      <w:r>
+        <w:t xml:space="preserve"> </w:t>
+      </w:r>
+      <w:r>
+        <w:t xml:space="preserve">as well as creating equitable environments in academic science</w:t>
+      </w:r>
+      <w:r>
+        <w:t xml:space="preserve"> </w:t>
+      </w:r>
+      <w:r>
+        <w:t xml:space="preserve">(</w:t>
+      </w:r>
+      <w:hyperlink w:anchor="ref-martinez2024comparison">
+        <w:r>
+          <w:rPr>
+            <w:rStyle w:val="Hyperlink"/>
+          </w:rPr>
+          <w:t xml:space="preserve">Martı́nez-Menéndez et al., 2024</w:t>
+        </w:r>
+      </w:hyperlink>
+      <w:r>
+        <w:t xml:space="preserve">)</w:t>
+      </w:r>
+      <w:r>
+        <w:t xml:space="preserve">. In particular, one crucial aspect that has been highlighted to is the need for more mentorship programs for (junior) women to senior positions. Indeed, mentorship programs can encourage mentees to remain in academia</w:t>
+      </w:r>
+      <w:r>
+        <w:t xml:space="preserve"> </w:t>
+      </w:r>
+      <w:r>
+        <w:t xml:space="preserve">(</w:t>
+      </w:r>
+      <w:hyperlink w:anchor="ref-gardiner2007show">
+        <w:r>
+          <w:rPr>
+            <w:rStyle w:val="Hyperlink"/>
+          </w:rPr>
+          <w:t xml:space="preserve">Gardiner et al., 2007</w:t>
+        </w:r>
+      </w:hyperlink>
+      <w:r>
+        <w:t xml:space="preserve">)</w:t>
+      </w:r>
+      <w:r>
+        <w:t xml:space="preserve">. We note that within the broader music psychology community, there are already mentorship programs in place: for example, Women in Music Information Retrieval WIMIR (https://wimir.wordpress.com/) and the Society for Music Perception and Cognition (SMPC) has resources for trainees and a Mentorship committee (https://www.musicperception.org/committees) and often holds mentor-mentee meetings at conferences. Although these measures have been implemented for some years, it might still take some time for the effect to be reflected in authorship.</w:t>
+      </w:r>
+    </w:p>
+    <w:p>
+      <w:pPr>
+        <w:pStyle w:val="BodyText"/>
+      </w:pPr>
+      <w:r>
+        <w:t xml:space="preserve">There were no substantial gender differences in the citation patterns. However, one notable observation is that first-authored articles by women were significantly more likely to be published open access, with an odds ratio of 1.49, a result that warrants further exploration. This effect does not appear to be tied to specific journals. Although the odds ratio for women publishing open access is highest in</w:t>
+      </w:r>
+      <w:r>
+        <w:t xml:space="preserve"> </w:t>
+      </w:r>
+      <w:r>
+        <w:rPr>
+          <w:i/>
+          <w:iCs/>
+        </w:rPr>
+        <w:t xml:space="preserve">Music and Science</w:t>
+      </w:r>
+      <w:r>
+        <w:t xml:space="preserve">, the broader trend suggests a temporal shift: since around 2010, women have increasingly overtaken men in publishing open access. The data does not provide any direct reasons for this, although the legislation in few of the European nations (United Kingdom, EU) require open access publishing and when women have higher odds ratio for being first authors, this might be due to the high number of female from these countries. While past surveys among, for instance, UK academics have not indicated substantial differences in experiences with open access</w:t>
+      </w:r>
+      <w:r>
+        <w:t xml:space="preserve"> </w:t>
+      </w:r>
+      <w:r>
+        <w:t xml:space="preserve">(</w:t>
+      </w:r>
+      <w:hyperlink w:anchor="ref-zhu2017support">
+        <w:r>
+          <w:rPr>
+            <w:rStyle w:val="Hyperlink"/>
+          </w:rPr>
+          <w:t xml:space="preserve">Zhu, 2017</w:t>
+        </w:r>
+      </w:hyperlink>
+      <w:r>
+        <w:t xml:space="preserve">)</w:t>
+      </w:r>
+      <w:r>
+        <w:t xml:space="preserve">, financial and other inequalities in emerging countries have been suggested to limit women’s capacity to publish in open access journals</w:t>
+      </w:r>
+      <w:r>
+        <w:t xml:space="preserve"> </w:t>
+      </w:r>
+      <w:r>
+        <w:t xml:space="preserve">(</w:t>
+      </w:r>
+      <w:hyperlink w:anchor="ref-vuong2021adopting">
+        <w:r>
+          <w:rPr>
+            <w:rStyle w:val="Hyperlink"/>
+          </w:rPr>
+          <w:t xml:space="preserve">Vuong et al., 2021</w:t>
+        </w:r>
+      </w:hyperlink>
+      <w:r>
+        <w:t xml:space="preserve">)</w:t>
+      </w:r>
+      <w:r>
+        <w:t xml:space="preserve">. The idea that publishing in a more open and transparent way benefit society in general</w:t>
+      </w:r>
+      <w:r>
+        <w:t xml:space="preserve"> </w:t>
+      </w:r>
+      <w:r>
+        <w:t xml:space="preserve">(</w:t>
+      </w:r>
+      <w:hyperlink w:anchor="ref-pervsic2023open">
+        <w:r>
+          <w:rPr>
+            <w:rStyle w:val="Hyperlink"/>
+          </w:rPr>
+          <w:t xml:space="preserve">Peršić &amp; Straza, 2023</w:t>
+        </w:r>
+      </w:hyperlink>
+      <w:r>
+        <w:t xml:space="preserve">)</w:t>
+      </w:r>
+      <w:r>
+        <w:t xml:space="preserve">, and this fits with the general idea that female researchers value research on societal progress, while males prefer research aimed at scientific progress</w:t>
+      </w:r>
+      <w:r>
+        <w:t xml:space="preserve"> </w:t>
+      </w:r>
+      <w:r>
+        <w:t xml:space="preserve">(</w:t>
+      </w:r>
+      <w:hyperlink w:anchor="ref-zhang2021gender">
+        <w:r>
+          <w:rPr>
+            <w:rStyle w:val="Hyperlink"/>
+          </w:rPr>
+          <w:t xml:space="preserve">L. Zhang et al., 2021</w:t>
+        </w:r>
+      </w:hyperlink>
+      <w:r>
+        <w:t xml:space="preserve">)</w:t>
+      </w:r>
+      <w:r>
+        <w:t xml:space="preserve">. However, nothing in the extant literature would point out to the reverse pattern, which requires further investigation about the reasons for adopting open access publishing models.</w:t>
+      </w:r>
+    </w:p>
+    <w:p>
+      <w:pPr>
+        <w:pStyle w:val="BodyText"/>
+      </w:pPr>
+      <w:r>
+        <w:t xml:space="preserve">In terms of eographical and cultural factors, our summaries of gender patterns across continents and countries indicate clear cross-national variation, supporting the idea that certain inequity may stem from national cultural factors</w:t>
+      </w:r>
+      <w:r>
+        <w:t xml:space="preserve"> </w:t>
+      </w:r>
+      <w:r>
+        <w:t xml:space="preserve">(</w:t>
+      </w:r>
+      <w:hyperlink w:anchor="ref-bruck2023bibliometric">
+        <w:r>
+          <w:rPr>
+            <w:rStyle w:val="Hyperlink"/>
+          </w:rPr>
+          <w:t xml:space="preserve">Brück, 2023</w:t>
+        </w:r>
+      </w:hyperlink>
+      <w:r>
+        <w:t xml:space="preserve">)</w:t>
+      </w:r>
+      <w:r>
+        <w:t xml:space="preserve">. Large Commonwealth nations, namely Australia, Canada, and the United Kingdom, seem to provide a academic climate more supportive of women in research, as reflected in the relatively high odds ratios of women appearing as authors (in any authorship position) in music psychology. This pattern, however, is not universal across all countries examined</w:t>
+      </w:r>
+      <w:r>
+        <w:t xml:space="preserve"> </w:t>
+      </w:r>
+      <w:r>
+        <w:t xml:space="preserve">(</w:t>
+      </w:r>
+      <w:hyperlink w:anchor="ref-chan2020">
+        <w:r>
+          <w:rPr>
+            <w:rStyle w:val="Hyperlink"/>
+          </w:rPr>
+          <w:t xml:space="preserve">Chan &amp; Torgler, 2020</w:t>
+        </w:r>
+      </w:hyperlink>
+      <w:r>
+        <w:t xml:space="preserve">)</w:t>
+      </w:r>
+      <w:r>
+        <w:t xml:space="preserve">. Prior work shows that women’s research success can be positively correlated with national indicators of gender equity</w:t>
+      </w:r>
+      <w:r>
+        <w:t xml:space="preserve"> </w:t>
+      </w:r>
+      <w:r>
+        <w:t xml:space="preserve">(</w:t>
+      </w:r>
+      <w:hyperlink w:anchor="ref-chan2020">
+        <w:r>
+          <w:rPr>
+            <w:rStyle w:val="Hyperlink"/>
+          </w:rPr>
+          <w:t xml:space="preserve">Chan &amp; Torgler, 2020</w:t>
+        </w:r>
+      </w:hyperlink>
+      <w:r>
+        <w:t xml:space="preserve">)</w:t>
+      </w:r>
+      <w:r>
+        <w:t xml:space="preserve"> </w:t>
+      </w:r>
+      <w:r>
+        <w:t xml:space="preserve">or are related to countries with intermediate Human Development Index</w:t>
+      </w:r>
+      <w:r>
+        <w:t xml:space="preserve"> </w:t>
+      </w:r>
+      <w:r>
+        <w:t xml:space="preserve">(</w:t>
+      </w:r>
+      <w:hyperlink w:anchor="ref-sanchez2024analysis">
+        <w:r>
+          <w:rPr>
+            <w:rStyle w:val="Hyperlink"/>
+          </w:rPr>
+          <w:t xml:space="preserve">Sánchez-Jiménez et al., 2024</w:t>
+        </w:r>
+      </w:hyperlink>
+      <w:r>
+        <w:t xml:space="preserve">;</w:t>
+      </w:r>
+      <w:r>
+        <w:t xml:space="preserve"> </w:t>
+      </w:r>
+      <w:hyperlink w:anchor="ref-sugimoto2015relationship">
+        <w:r>
+          <w:rPr>
+            <w:rStyle w:val="Hyperlink"/>
+          </w:rPr>
+          <w:t xml:space="preserve">Sugimoto et al., 2015</w:t>
+        </w:r>
+      </w:hyperlink>
+      <w:r>
+        <w:t xml:space="preserve">)</w:t>
+      </w:r>
+      <w:r>
+        <w:t xml:space="preserve">. This discrepancy between author representation could likely to be related to a career length, which strongly correlates with overall productivity. Women exhibit higher dropout rates than men, particularly during the 5–10 years following their first publication</w:t>
+      </w:r>
+      <w:r>
+        <w:t xml:space="preserve"> </w:t>
+      </w:r>
+      <w:r>
+        <w:t xml:space="preserve">(</w:t>
+      </w:r>
+      <w:hyperlink w:anchor="ref-huang2020">
+        <w:r>
+          <w:rPr>
+            <w:rStyle w:val="Hyperlink"/>
+          </w:rPr>
+          <w:t xml:space="preserve">Huang et al., 2020</w:t>
+        </w:r>
+      </w:hyperlink>
+      <w:r>
+        <w:t xml:space="preserve">)</w:t>
+      </w:r>
+      <w:r>
+        <w:t xml:space="preserve">, but policies geared towards equity and support for career breaks and caring responsibilities may well contribute towards the observed country-specific differences. Nevertheless, prior analyses demonstrate that even when women constitute a smaller share of researchers within a discipline or country, their contributions are often more impactful than those of their male colleagues</w:t>
+      </w:r>
+      <w:r>
+        <w:t xml:space="preserve"> </w:t>
+      </w:r>
+      <w:r>
+        <w:t xml:space="preserve">(</w:t>
+      </w:r>
+      <w:hyperlink w:anchor="ref-chan2020">
+        <w:r>
+          <w:rPr>
+            <w:rStyle w:val="Hyperlink"/>
+          </w:rPr>
+          <w:t xml:space="preserve">Chan &amp; Torgler, 2020</w:t>
+        </w:r>
+      </w:hyperlink>
+      <w:r>
+        <w:t xml:space="preserve">)</w:t>
+      </w:r>
+      <w:r>
+        <w:t xml:space="preserve">. When examining countries where women have significantly lower odds of authorship compared to men (Japan, Belgium, Austria, Sweden, and Turkey), it is not straightforward to conclude that the lower proportion of female author is related gender equality rankings. The notable exception is Turkey, which is positioned lower according to the Gender Inequality Index</w:t>
+      </w:r>
+      <w:r>
+        <w:t xml:space="preserve"> </w:t>
+      </w:r>
+      <w:r>
+        <w:t xml:space="preserve">(</w:t>
+      </w:r>
+      <w:hyperlink w:anchor="ref-UNDPHDR2024">
+        <w:r>
+          <w:rPr>
+            <w:rStyle w:val="Hyperlink"/>
+          </w:rPr>
+          <w:t xml:space="preserve">United Nations Development Programme, 2025</w:t>
+        </w:r>
+      </w:hyperlink>
+      <w:r>
+        <w:t xml:space="preserve">)</w:t>
+      </w:r>
+      <w:r>
+        <w:t xml:space="preserve">.</w:t>
+      </w:r>
+    </w:p>
+    <w:p>
+      <w:pPr>
+        <w:pStyle w:val="BodyText"/>
+      </w:pPr>
+      <w:r>
+        <w:t xml:space="preserve">The keyword analysis of the articles indicated thematic differences in the topics studied by women and men. Research areas related to children, well-being, health, and mental health were more frequently associated with women. This pattern is consistent with observations in psychology more broadly, where women are more strongly represented in sub-disciplines that focus on (health)care and nurturing</w:t>
+      </w:r>
+      <w:r>
+        <w:t xml:space="preserve"> </w:t>
+      </w:r>
+      <w:r>
+        <w:t xml:space="preserve">(</w:t>
+      </w:r>
+      <w:hyperlink w:anchor="ref-bruck2023bibliometric">
+        <w:r>
+          <w:rPr>
+            <w:rStyle w:val="Hyperlink"/>
+          </w:rPr>
+          <w:t xml:space="preserve">Brück, 2023</w:t>
+        </w:r>
+      </w:hyperlink>
+      <w:r>
+        <w:t xml:space="preserve">;</w:t>
+      </w:r>
+      <w:r>
+        <w:t xml:space="preserve"> </w:t>
+      </w:r>
+      <w:hyperlink w:anchor="ref-gonzalez2020women">
+        <w:r>
+          <w:rPr>
+            <w:rStyle w:val="Hyperlink"/>
+          </w:rPr>
+          <w:t xml:space="preserve">González-Alvarez &amp; Sos-Peña, 2020</w:t>
+        </w:r>
+      </w:hyperlink>
+      <w:r>
+        <w:t xml:space="preserve">)</w:t>
+      </w:r>
+      <w:r>
+        <w:t xml:space="preserve">. The higher likelihood of women studying topics related to singing may be connected to prevailing gender stereotypes, or to the early negative perceptions of singing among boys</w:t>
+      </w:r>
+      <w:r>
+        <w:t xml:space="preserve"> </w:t>
+      </w:r>
+      <w:r>
+        <w:t xml:space="preserve">(</w:t>
+      </w:r>
+      <w:hyperlink w:anchor="ref-Warzecha2013">
+        <w:r>
+          <w:rPr>
+            <w:rStyle w:val="Hyperlink"/>
+          </w:rPr>
+          <w:t xml:space="preserve">Warzecha, 2013</w:t>
+        </w:r>
+      </w:hyperlink>
+      <w:r>
+        <w:t xml:space="preserve">)</w:t>
+      </w:r>
+      <w:r>
+        <w:t xml:space="preserve"> </w:t>
+      </w:r>
+      <w:r>
+        <w:t xml:space="preserve">and men</w:t>
+      </w:r>
+      <w:r>
+        <w:t xml:space="preserve"> </w:t>
+      </w:r>
+      <w:r>
+        <w:t xml:space="preserve">(</w:t>
+      </w:r>
+      <w:hyperlink w:anchor="ref-palkki2015gender">
+        <w:r>
+          <w:rPr>
+            <w:rStyle w:val="Hyperlink"/>
+          </w:rPr>
+          <w:t xml:space="preserve">Palkki, 2015</w:t>
+        </w:r>
+      </w:hyperlink>
+      <w:r>
+        <w:t xml:space="preserve">)</w:t>
+      </w:r>
+      <w:r>
+        <w:t xml:space="preserve">. In contrast, topics related to cognition and computation were more often associated with men, which reflects a wider trend in psychology</w:t>
+      </w:r>
+      <w:r>
+        <w:t xml:space="preserve"> </w:t>
+      </w:r>
+      <w:r>
+        <w:t xml:space="preserve">(</w:t>
+      </w:r>
+      <w:hyperlink w:anchor="ref-gonzalez2020women">
+        <w:r>
+          <w:rPr>
+            <w:rStyle w:val="Hyperlink"/>
+          </w:rPr>
+          <w:t xml:space="preserve">González-Alvarez &amp; Sos-Peña, 2020</w:t>
+        </w:r>
+      </w:hyperlink>
+      <w:r>
+        <w:t xml:space="preserve">)</w:t>
+      </w:r>
+      <w:r>
+        <w:t xml:space="preserve">. In a similar trend in computational linguistics, woman are more likely to publish on speech, social and conversational topics than males, who are more likely to publish in formal mathematical, syntax, and semantic approaches</w:t>
+      </w:r>
+      <w:r>
+        <w:t xml:space="preserve"> </w:t>
+      </w:r>
+      <w:r>
+        <w:t xml:space="preserve">(</w:t>
+      </w:r>
+      <w:hyperlink w:anchor="ref-vogel2012he">
+        <w:r>
+          <w:rPr>
+            <w:rStyle w:val="Hyperlink"/>
+          </w:rPr>
+          <w:t xml:space="preserve">Vogel &amp; Jurafsky, 2012</w:t>
+        </w:r>
+      </w:hyperlink>
+      <w:r>
+        <w:t xml:space="preserve">)</w:t>
+      </w:r>
+      <w:r>
+        <w:t xml:space="preserve">. The difference that female prefer</w:t>
+      </w:r>
+      <w:r>
+        <w:t xml:space="preserve"> </w:t>
+      </w:r>
+      <w:r>
+        <w:t xml:space="preserve">‘caring’</w:t>
+      </w:r>
+      <w:r>
+        <w:t xml:space="preserve"> </w:t>
+      </w:r>
+      <w:r>
+        <w:t xml:space="preserve">topics over male authors fits with the general idea that female researchers value research on societal progress, while males prefer research aimed at scientific progress</w:t>
+      </w:r>
+      <w:r>
+        <w:t xml:space="preserve"> </w:t>
+      </w:r>
+      <w:r>
+        <w:t xml:space="preserve">(</w:t>
+      </w:r>
+      <w:hyperlink w:anchor="ref-zhang2021gender">
+        <w:r>
+          <w:rPr>
+            <w:rStyle w:val="Hyperlink"/>
+          </w:rPr>
+          <w:t xml:space="preserve">L. Zhang et al., 2021</w:t>
+        </w:r>
+      </w:hyperlink>
+      <w:r>
+        <w:t xml:space="preserve">)</w:t>
+      </w:r>
+      <w:r>
+        <w:t xml:space="preserve">. This fits with another potential explanation for the disparity between authorship, namely that women faculty lean word and perform more university, campus, and departmental services than men in general</w:t>
+      </w:r>
+      <w:r>
+        <w:t xml:space="preserve"> </w:t>
+      </w:r>
+      <w:r>
+        <w:t xml:space="preserve">(</w:t>
+      </w:r>
+      <w:hyperlink w:anchor="ref-guarino2017faculty">
+        <w:r>
+          <w:rPr>
+            <w:rStyle w:val="Hyperlink"/>
+          </w:rPr>
+          <w:t xml:space="preserve">Guarino &amp; Borden, 2017</w:t>
+        </w:r>
+      </w:hyperlink>
+      <w:r>
+        <w:t xml:space="preserve">)</w:t>
+      </w:r>
+      <w:r>
+        <w:t xml:space="preserve">. Over time, performing such services to universities are time away from other work on acquiring funding and leading research, which would aggregate over time to time away from publishing research. It is nonetheless important for such services are completed; in some cases it could be there is more encouragement for males to take on these kinds of roles, but also it could be that success in academia could also be more societal defined as not only publications</w:t>
+      </w:r>
+      <w:r>
+        <w:t xml:space="preserve"> </w:t>
+      </w:r>
+      <w:r>
+        <w:t xml:space="preserve">(</w:t>
+      </w:r>
+      <w:hyperlink w:anchor="ref-kiai2019protect">
+        <w:r>
+          <w:rPr>
+            <w:rStyle w:val="Hyperlink"/>
+          </w:rPr>
+          <w:t xml:space="preserve">Kiai, 2019</w:t>
+        </w:r>
+      </w:hyperlink>
+      <w:r>
+        <w:t xml:space="preserve">)</w:t>
+      </w:r>
+      <w:r>
+        <w:t xml:space="preserve">, but as a whole should celebrate achievements that support internal, local and community services in a broader sense.</w:t>
+      </w:r>
+    </w:p>
+    <w:p>
+      <w:pPr>
+        <w:pStyle w:val="BodyText"/>
+      </w:pPr>
+      <w:r>
+        <w:t xml:space="preserve">There are certain limitations of the current research. First, the gender of the authors are not part of the database - gender was inferred based on author name using</w:t>
+      </w:r>
+      <w:r>
+        <w:t xml:space="preserve"> </w:t>
+      </w:r>
+      <w:r>
+        <w:rPr>
+          <w:i/>
+          <w:iCs/>
+        </w:rPr>
+        <w:t xml:space="preserve">genderize API</w:t>
+      </w:r>
+      <w:r>
+        <w:t xml:space="preserve"> </w:t>
+      </w:r>
+      <w:r>
+        <w:t xml:space="preserve">(</w:t>
+      </w:r>
+      <w:hyperlink w:anchor="ref-wais2006">
+        <w:r>
+          <w:rPr>
+            <w:rStyle w:val="Hyperlink"/>
+          </w:rPr>
+          <w:t xml:space="preserve">Wais, 2006</w:t>
+        </w:r>
+      </w:hyperlink>
+      <w:r>
+        <w:t xml:space="preserve">)</w:t>
+      </w:r>
+      <w:r>
+        <w:t xml:space="preserve">. Nonetheless, we maintain that the current conclusions may still hold as both authors checked whether any of the gender attribution of major names needed fixing (see accompanying code). Additionally, gender attribution error was relatively small (only</w:t>
+      </w:r>
+      <w:r>
+        <w:t xml:space="preserve"> </w:t>
+      </w:r>
+      <w:r>
+        <w:rPr>
+          <w:rStyle w:val="VerbatimChar"/>
+        </w:rPr>
+        <w:t xml:space="preserve">89</w:t>
+      </w:r>
+      <w:r>
+        <w:t xml:space="preserve"> </w:t>
+      </w:r>
+      <w:r>
+        <w:t xml:space="preserve">had low (&lt; 0.55) attribution probability, while 89.3% had high (&gt; 0.90) attribution probability), so it is unlikely that the remaining names would significantly change the main conclusions. A second limitation is treating gender as a binary category. While we recognise that gender is a complex and multidimensional social construct, we used a binary male-female classification consistent with prior meta-science research on gender and authorship</w:t>
+      </w:r>
+      <w:r>
+        <w:t xml:space="preserve"> </w:t>
+      </w:r>
+      <w:r>
+        <w:t xml:space="preserve">(</w:t>
+      </w:r>
+      <w:hyperlink w:anchor="ref-gonzalez2020women">
+        <w:r>
+          <w:rPr>
+            <w:rStyle w:val="Hyperlink"/>
+          </w:rPr>
+          <w:t xml:space="preserve">González-Alvarez &amp; Sos-Peña, 2020</w:t>
+        </w:r>
+      </w:hyperlink>
+      <w:r>
+        <w:t xml:space="preserve">;</w:t>
+      </w:r>
+      <w:r>
+        <w:t xml:space="preserve"> </w:t>
+      </w:r>
+      <w:hyperlink w:anchor="ref-ni2021gendered">
+        <w:r>
+          <w:rPr>
+            <w:rStyle w:val="Hyperlink"/>
+          </w:rPr>
+          <w:t xml:space="preserve">Ni et al., 2021</w:t>
+        </w:r>
+      </w:hyperlink>
+      <w:r>
+        <w:t xml:space="preserve">;</w:t>
+      </w:r>
+      <w:r>
+        <w:t xml:space="preserve"> </w:t>
+      </w:r>
+      <w:hyperlink w:anchor="ref-rock2021quantifying">
+        <w:r>
+          <w:rPr>
+            <w:rStyle w:val="Hyperlink"/>
+          </w:rPr>
+          <w:t xml:space="preserve">Rock et al., 2021</w:t>
+        </w:r>
+      </w:hyperlink>
+      <w:r>
+        <w:t xml:space="preserve">;</w:t>
+      </w:r>
+      <w:r>
+        <w:t xml:space="preserve"> </w:t>
+      </w:r>
+      <w:hyperlink w:anchor="ref-shah2021gender">
+        <w:r>
+          <w:rPr>
+            <w:rStyle w:val="Hyperlink"/>
+          </w:rPr>
+          <w:t xml:space="preserve">Shah et al., 2021</w:t>
+        </w:r>
+      </w:hyperlink>
+      <w:r>
+        <w:t xml:space="preserve">;</w:t>
+      </w:r>
+      <w:r>
+        <w:t xml:space="preserve"> </w:t>
+      </w:r>
+      <w:hyperlink w:anchor="ref-son2022scientific">
+        <w:r>
+          <w:rPr>
+            <w:rStyle w:val="Hyperlink"/>
+          </w:rPr>
+          <w:t xml:space="preserve">Son &amp; Bell, 2022</w:t>
+        </w:r>
+      </w:hyperlink>
+      <w:r>
+        <w:t xml:space="preserve">;</w:t>
+      </w:r>
+      <w:r>
+        <w:t xml:space="preserve"> </w:t>
+      </w:r>
+      <w:hyperlink w:anchor="ref-wais2006">
+        <w:r>
+          <w:rPr>
+            <w:rStyle w:val="Hyperlink"/>
+          </w:rPr>
+          <w:t xml:space="preserve">Wais, 2006</w:t>
+        </w:r>
+      </w:hyperlink>
+      <w:r>
+        <w:t xml:space="preserve">)</w:t>
+      </w:r>
+      <w:r>
+        <w:t xml:space="preserve"> </w:t>
+      </w:r>
+      <w:r>
+        <w:t xml:space="preserve">and because generally the number of non-binary authors is currently relatively low</w:t>
+      </w:r>
+      <w:r>
+        <w:t xml:space="preserve"> </w:t>
+      </w:r>
+      <w:r>
+        <w:t xml:space="preserve">(0.8% in</w:t>
+      </w:r>
+      <w:r>
+        <w:t xml:space="preserve"> </w:t>
+      </w:r>
+      <w:hyperlink w:anchor="ref-son2022scientific">
+        <w:r>
+          <w:rPr>
+            <w:rStyle w:val="Hyperlink"/>
+          </w:rPr>
+          <w:t xml:space="preserve">Son &amp; Bell, 2022</w:t>
+        </w:r>
+      </w:hyperlink>
+      <w:r>
+        <w:t xml:space="preserve">)</w:t>
+      </w:r>
+      <w:r>
+        <w:t xml:space="preserve">. Nonetheless, future research should also move towards using more inclusive, non-binary information. The third - and main - limitation is that such bibliometric research indicates the symptoms of academia issues, but not necessarily the causes. While we speculate on certain reasons for the current state of affairs as discussed, other kinds of research such as qualitative and longitudinal research would further elucidate the key problems, and where areas for improvements could be made to promote better equity in academia.</w:t>
+      </w:r>
+    </w:p>
+    <w:bookmarkEnd w:id="47"/>
+    <w:bookmarkStart w:id="53" w:name="conclusions"/>
+    <w:p>
+      <w:pPr>
+        <w:pStyle w:val="Heading1"/>
+      </w:pPr>
+      <w:r>
+        <w:t xml:space="preserve">Conclusions</w:t>
+      </w:r>
+    </w:p>
+    <w:p>
+      <w:pPr>
+        <w:pStyle w:val="FirstParagraph"/>
+      </w:pPr>
+      <w:r>
+        <w:t xml:space="preserve">The analysis of gender distributions in the five most prominent music psychology journals over the last 25 years presented a rich and evolving history of gender distribution in various authorship roles. While overall women hold smaller number of authorship overall (40.2%), they are significantly more likely to hold first author positions in coauthored publications but significantly less likely likely to hold last author positions than men. For solo publications and being a coauthor, there were no significant gender differences.</w:t>
+      </w:r>
+    </w:p>
+    <w:p>
+      <w:pPr>
+        <w:pStyle w:val="BodyText"/>
+      </w:pPr>
+      <w:r>
+        <w:t xml:space="preserve">There was small but significant effect of gender on citations that favoured men when the citations were aggregated all authors in the papers. There was no, however, differences in citations for female first or last authors. The aggregated results are in line with previous findings in psychology that favored men</w:t>
+      </w:r>
+      <w:r>
+        <w:t xml:space="preserve"> </w:t>
+      </w:r>
+      <w:r>
+        <w:t xml:space="preserve">(</w:t>
+      </w:r>
+      <w:hyperlink w:anchor="ref-gonzalez2020women">
+        <w:r>
+          <w:rPr>
+            <w:rStyle w:val="Hyperlink"/>
+          </w:rPr>
+          <w:t xml:space="preserve">González-Alvarez &amp; Sos-Peña, 2020</w:t>
+        </w:r>
+      </w:hyperlink>
+      <w:r>
+        <w:t xml:space="preserve">)</w:t>
+      </w:r>
+      <w:r>
+        <w:t xml:space="preserve">. While the present analysis cannot determine the underlying causes of the observed trends, we can point to potential factors that may help explain why this discipline appears to be more equitably distributed by gender for the first authors than, for example, psychology. Female role models (past and present) exist in music psychology; many of the founding members of the societies have been women (e.g., Diana Deutsch for ICMPC in 1989, Irène Deliège for ESCOM in 1991, and similarly many founding editors of the journals have been women (e.g., Diana Deutsch for</w:t>
+      </w:r>
+      <w:r>
+        <w:t xml:space="preserve"> </w:t>
+      </w:r>
+      <w:r>
+        <w:rPr>
+          <w:i/>
+          <w:iCs/>
+        </w:rPr>
+        <w:t xml:space="preserve">Music Perception</w:t>
+      </w:r>
+      <w:r>
+        <w:t xml:space="preserve"> </w:t>
+      </w:r>
+      <w:r>
+        <w:t xml:space="preserve">1983-1995, and Irène Deliège for</w:t>
       </w:r>
       <w:r>
         <w:t xml:space="preserve"> </w:t>
@@ -3220,171 +4244,10 @@
         <w:t xml:space="preserve">Musicae Scientiae</w:t>
       </w:r>
       <w:r>
-        <w:t xml:space="preserve">,</w:t>
-      </w:r>
-      <w:r>
-        <w:t xml:space="preserve"> </w:t>
-      </w:r>
-      <w:r>
-        <w:rPr>
-          <w:i/>
-          <w:iCs/>
-        </w:rPr>
-        <w:t xml:space="preserve">Psychology of Music</w:t>
-      </w:r>
-      <w:r>
-        <w:t xml:space="preserve">,</w:t>
-      </w:r>
-      <w:r>
-        <w:t xml:space="preserve"> </w:t>
-      </w:r>
-      <w:r>
-        <w:rPr>
-          <w:i/>
-          <w:iCs/>
-        </w:rPr>
-        <w:t xml:space="preserve">Music Perception</w:t>
-      </w:r>
-      <w:r>
-        <w:t xml:space="preserve">,</w:t>
-      </w:r>
-      <w:r>
-        <w:t xml:space="preserve"> </w:t>
-      </w:r>
-      <w:r>
-        <w:rPr>
-          <w:i/>
-          <w:iCs/>
-        </w:rPr>
-        <w:t xml:space="preserve">Journal of New Music Research</w:t>
-      </w:r>
-      <w:r>
-        <w:t xml:space="preserve">, and</w:t>
-      </w:r>
-      <w:r>
-        <w:t xml:space="preserve"> </w:t>
-      </w:r>
-      <w:r>
-        <w:rPr>
-          <w:i/>
-          <w:iCs/>
-        </w:rPr>
-        <w:t xml:space="preserve">Music &amp; Science</w:t>
-      </w:r>
-      <w:r>
-        <w:t xml:space="preserve">. Overall, we found that the distribution of authors by gender remains unequal, with women representing 40.2% of authors. This proportion is higher than in musicology</w:t>
-      </w:r>
-      <w:r>
-        <w:t xml:space="preserve"> </w:t>
-      </w:r>
-      <w:r>
-        <w:t xml:space="preserve">(34.8% in</w:t>
-      </w:r>
-      <w:r>
-        <w:t xml:space="preserve"> </w:t>
-      </w:r>
-      <w:hyperlink w:anchor="ref-eerola2026inprep">
-        <w:r>
-          <w:rPr>
-            <w:rStyle w:val="Hyperlink"/>
-          </w:rPr>
-          <w:t xml:space="preserve">Eerola, in prep.</w:t>
-        </w:r>
-      </w:hyperlink>
-      <w:r>
-        <w:t xml:space="preserve">)</w:t>
-      </w:r>
-      <w:r>
-        <w:t xml:space="preserve"> </w:t>
-      </w:r>
-      <w:r>
-        <w:t xml:space="preserve">and higher than in psychology more broadly, where women account for a third of authors</w:t>
-      </w:r>
-      <w:r>
-        <w:t xml:space="preserve"> </w:t>
-      </w:r>
-      <w:r>
-        <w:t xml:space="preserve">(33.2% in</w:t>
-      </w:r>
-      <w:r>
-        <w:t xml:space="preserve"> </w:t>
-      </w:r>
-      <w:hyperlink w:anchor="ref-huang2020">
-        <w:r>
-          <w:rPr>
-            <w:rStyle w:val="Hyperlink"/>
-          </w:rPr>
-          <w:t xml:space="preserve">Huang et al., 2020</w:t>
-        </w:r>
-      </w:hyperlink>
-      <w:r>
-        <w:t xml:space="preserve">; 36.2%in</w:t>
-      </w:r>
-      <w:r>
-        <w:t xml:space="preserve"> </w:t>
-      </w:r>
-      <w:hyperlink w:anchor="ref-gonzalez2020women">
-        <w:r>
-          <w:rPr>
-            <w:rStyle w:val="Hyperlink"/>
-          </w:rPr>
-          <w:t xml:space="preserve">González-Alvarez &amp; Sos-Peña, 2020</w:t>
-        </w:r>
-      </w:hyperlink>
-      <w:r>
-        <w:t xml:space="preserve">)</w:t>
-      </w:r>
-      <w:r>
-        <w:t xml:space="preserve">. This representation is also much higher than in other STEM subjects of math, physics and computer science</w:t>
-      </w:r>
-      <w:r>
-        <w:t xml:space="preserve"> </w:t>
-      </w:r>
-      <w:r>
-        <w:t xml:space="preserve">(15% in</w:t>
-      </w:r>
-      <w:r>
-        <w:t xml:space="preserve"> </w:t>
-      </w:r>
-      <w:hyperlink w:anchor="ref-huang2020">
-        <w:r>
-          <w:rPr>
-            <w:rStyle w:val="Hyperlink"/>
-          </w:rPr>
-          <w:t xml:space="preserve">Huang et al., 2020</w:t>
-        </w:r>
-      </w:hyperlink>
-      <w:r>
-        <w:t xml:space="preserve">)</w:t>
-      </w:r>
-      <w:r>
-        <w:t xml:space="preserve"> </w:t>
-      </w:r>
-      <w:r>
-        <w:t xml:space="preserve">and topics such as astronomy and bioscience</w:t>
-      </w:r>
-      <w:r>
-        <w:t xml:space="preserve"> </w:t>
-      </w:r>
-      <w:r>
-        <w:t xml:space="preserve">(17.8% in</w:t>
-      </w:r>
-      <w:r>
-        <w:t xml:space="preserve"> </w:t>
-      </w:r>
-      <w:hyperlink w:anchor="ref-son2022scientific">
-        <w:r>
-          <w:rPr>
-            <w:rStyle w:val="Hyperlink"/>
-          </w:rPr>
-          <w:t xml:space="preserve">Son &amp; Bell, 2022</w:t>
-        </w:r>
-      </w:hyperlink>
-      <w:r>
-        <w:t xml:space="preserve">)</w:t>
-      </w:r>
-      <w:r>
-        <w:t xml:space="preserve">. While our current findings suggests that the field of music psychology is doing better in fostering gender equity than certain other fields, women are still overall underrepresented. In exploring the nuances behind this, we further analysed differences between authorship role, number of citations, geography, and article keywords.</w:t>
+        <w:t xml:space="preserve"> </w:t>
+      </w:r>
+      <w:r>
+        <w:t xml:space="preserve">1997-2009). However, this does not fully explain the rise of female first authors over the past 15 years, nor is it consistent with the reverse pattern observed in the last authorship position. A cautious interpretation is that the increase in first authorship may signal the discipline becoming more gender-balanced, but this shift has not yet extended to last authorship positions, which still reflect either career longevity or barriers to women attaining senior academic positions.</w:t>
       </w:r>
     </w:p>
     <w:p>
@@ -3392,1013 +4255,7 @@
         <w:pStyle w:val="BodyText"/>
       </w:pPr>
       <w:r>
-        <w:t xml:space="preserve">In terms of authorship roles, notable differences emerge. Women are more likely than men to appear as first authors, a trend that has become characteristic of the field only in the past 15 years. This supports previous research showing that there is a positive trend with female representation increasing</w:t>
-      </w:r>
-      <w:r>
-        <w:t xml:space="preserve"> </w:t>
-      </w:r>
-      <w:r>
-        <w:t xml:space="preserve">(</w:t>
-      </w:r>
-      <w:hyperlink w:anchor="ref-gonzalez2020women">
-        <w:r>
-          <w:rPr>
-            <w:rStyle w:val="Hyperlink"/>
-          </w:rPr>
-          <w:t xml:space="preserve">González-Alvarez &amp; Sos-Peña, 2020</w:t>
-        </w:r>
-      </w:hyperlink>
-      <w:r>
-        <w:t xml:space="preserve">;</w:t>
-      </w:r>
-      <w:r>
-        <w:t xml:space="preserve"> </w:t>
-      </w:r>
-      <w:hyperlink w:anchor="ref-ioannidis2023gender">
-        <w:r>
-          <w:rPr>
-            <w:rStyle w:val="Hyperlink"/>
-          </w:rPr>
-          <w:t xml:space="preserve">Ioannidis et al., 2023</w:t>
-        </w:r>
-      </w:hyperlink>
-      <w:r>
-        <w:t xml:space="preserve">;</w:t>
-      </w:r>
-      <w:r>
-        <w:t xml:space="preserve"> </w:t>
-      </w:r>
-      <w:hyperlink w:anchor="ref-jemielniak2025gender">
-        <w:r>
-          <w:rPr>
-            <w:rStyle w:val="Hyperlink"/>
-          </w:rPr>
-          <w:t xml:space="preserve">Jemielniak &amp; Wilamowski, 2025</w:t>
-        </w:r>
-      </w:hyperlink>
-      <w:r>
-        <w:t xml:space="preserve">;</w:t>
-      </w:r>
-      <w:r>
-        <w:t xml:space="preserve"> </w:t>
-      </w:r>
-      <w:hyperlink w:anchor="ref-sanchez2024analysis">
-        <w:r>
-          <w:rPr>
-            <w:rStyle w:val="Hyperlink"/>
-          </w:rPr>
-          <w:t xml:space="preserve">Sánchez-Jiménez et al., 2024</w:t>
-        </w:r>
-      </w:hyperlink>
-      <w:r>
-        <w:t xml:space="preserve">)</w:t>
-      </w:r>
-      <w:r>
-        <w:t xml:space="preserve">. In contrast, women remain underrepresented in the last authorship position, and this trend has not changed substantially over the last 15 years. This underrepresentation in woman as last authors corresponds to the situation in other academic fields such as medicine</w:t>
-      </w:r>
-      <w:r>
-        <w:t xml:space="preserve"> </w:t>
-      </w:r>
-      <w:r>
-        <w:t xml:space="preserve">(</w:t>
-      </w:r>
-      <w:hyperlink w:anchor="ref-bruck2023bibliometric">
-        <w:r>
-          <w:rPr>
-            <w:rStyle w:val="Hyperlink"/>
-          </w:rPr>
-          <w:t xml:space="preserve">Brück, 2023</w:t>
-        </w:r>
-      </w:hyperlink>
-      <w:r>
-        <w:t xml:space="preserve">;</w:t>
-      </w:r>
-      <w:r>
-        <w:t xml:space="preserve"> </w:t>
-      </w:r>
-      <w:hyperlink w:anchor="ref-shah2021gender">
-        <w:r>
-          <w:rPr>
-            <w:rStyle w:val="Hyperlink"/>
-          </w:rPr>
-          <w:t xml:space="preserve">Shah et al., 2021</w:t>
-        </w:r>
-      </w:hyperlink>
-      <w:r>
-        <w:t xml:space="preserve">)</w:t>
-      </w:r>
-      <w:r>
-        <w:t xml:space="preserve">, psychology</w:t>
-      </w:r>
-      <w:r>
-        <w:t xml:space="preserve"> </w:t>
-      </w:r>
-      <w:r>
-        <w:t xml:space="preserve">(</w:t>
-      </w:r>
-      <w:hyperlink w:anchor="ref-gonzalez2020women">
-        <w:r>
-          <w:rPr>
-            <w:rStyle w:val="Hyperlink"/>
-          </w:rPr>
-          <w:t xml:space="preserve">González-Alvarez &amp; Sos-Peña, 2020</w:t>
-        </w:r>
-      </w:hyperlink>
-      <w:r>
-        <w:t xml:space="preserve">)</w:t>
-      </w:r>
-      <w:r>
-        <w:t xml:space="preserve">, and biology</w:t>
-      </w:r>
-      <w:r>
-        <w:t xml:space="preserve"> </w:t>
-      </w:r>
-      <w:r>
-        <w:t xml:space="preserve">(</w:t>
-      </w:r>
-      <w:hyperlink w:anchor="ref-rock2021quantifying">
-        <w:r>
-          <w:rPr>
-            <w:rStyle w:val="Hyperlink"/>
-          </w:rPr>
-          <w:t xml:space="preserve">Rock et al., 2021</w:t>
-        </w:r>
-      </w:hyperlink>
-      <w:r>
-        <w:t xml:space="preserve">)</w:t>
-      </w:r>
-      <w:r>
-        <w:t xml:space="preserve">. Although last authorship in the social sciences is not necessarily universally defined, it is nonetheless increasingly associated with seniority, supervisory responsibility, or principal investigator status</w:t>
-      </w:r>
-      <w:r>
-        <w:t xml:space="preserve"> </w:t>
-      </w:r>
-      <w:r>
-        <w:t xml:space="preserve">(</w:t>
-      </w:r>
-      <w:hyperlink w:anchor="ref-drivas2024evolution">
-        <w:r>
-          <w:rPr>
-            <w:rStyle w:val="Hyperlink"/>
-          </w:rPr>
-          <w:t xml:space="preserve">Drivas, 2024</w:t>
-        </w:r>
-      </w:hyperlink>
-      <w:r>
-        <w:t xml:space="preserve">)</w:t>
-      </w:r>
-      <w:r>
-        <w:t xml:space="preserve">. Therefore, this underrepresentation suggests that women are less likely to occupy leadership roles such as lab heads or holders of substantial research resources. This pattern is consistent with broader evidence showing that women remain underrepresented in senior academic positions, including professorial appointments</w:t>
-      </w:r>
-      <w:r>
-        <w:t xml:space="preserve"> </w:t>
-      </w:r>
-      <w:r>
-        <w:t xml:space="preserve">(</w:t>
-      </w:r>
-      <w:hyperlink w:anchor="ref-bakker2016tenure">
-        <w:r>
-          <w:rPr>
-            <w:rStyle w:val="Hyperlink"/>
-          </w:rPr>
-          <w:t xml:space="preserve">Bakker &amp; Jacobs, 2016</w:t>
-        </w:r>
-      </w:hyperlink>
-      <w:r>
-        <w:t xml:space="preserve">)</w:t>
-      </w:r>
-      <w:r>
-        <w:t xml:space="preserve">, invitations to contribute to journals, and authorship in high-prestige outlets</w:t>
-      </w:r>
-      <w:r>
-        <w:t xml:space="preserve"> </w:t>
-      </w:r>
-      <w:r>
-        <w:t xml:space="preserve">(</w:t>
-      </w:r>
-      <w:hyperlink w:anchor="ref-holman2018gender">
-        <w:r>
-          <w:rPr>
-            <w:rStyle w:val="Hyperlink"/>
-          </w:rPr>
-          <w:t xml:space="preserve">Holman et al., 2018</w:t>
-        </w:r>
-      </w:hyperlink>
-      <w:r>
-        <w:t xml:space="preserve">)</w:t>
-      </w:r>
-      <w:r>
-        <w:t xml:space="preserve">. Related analyses from science and medicine further show that women are more often associated with conducting experiments, whereas men are disproportionately represented in authorship roles linked to leadership and oversight</w:t>
-      </w:r>
-      <w:r>
-        <w:t xml:space="preserve"> </w:t>
-      </w:r>
-      <w:r>
-        <w:t xml:space="preserve">(</w:t>
-      </w:r>
-      <w:hyperlink w:anchor="ref-macaluso2016science">
-        <w:r>
-          <w:rPr>
-            <w:rStyle w:val="Hyperlink"/>
-          </w:rPr>
-          <w:t xml:space="preserve">Macaluso et al., 2016</w:t>
-        </w:r>
-      </w:hyperlink>
-      <w:r>
-        <w:t xml:space="preserve">)</w:t>
-      </w:r>
-      <w:r>
-        <w:t xml:space="preserve">. This patterns is also consistent with the idea of a</w:t>
-      </w:r>
-      <w:r>
-        <w:t xml:space="preserve"> </w:t>
-      </w:r>
-      <w:r>
-        <w:t xml:space="preserve">“leaky pipeline”</w:t>
-      </w:r>
-      <w:r>
-        <w:t xml:space="preserve">, where women are more likely to drop away from academic careers with increasing seniority, especially between doctoral and (consolidated) researcher positions</w:t>
-      </w:r>
-      <w:r>
-        <w:t xml:space="preserve"> </w:t>
-      </w:r>
-      <w:r>
-        <w:t xml:space="preserve">(</w:t>
-      </w:r>
-      <w:hyperlink w:anchor="ref-gonzalez2020women">
-        <w:r>
-          <w:rPr>
-            <w:rStyle w:val="Hyperlink"/>
-          </w:rPr>
-          <w:t xml:space="preserve">González-Alvarez &amp; Sos-Peña, 2020</w:t>
-        </w:r>
-      </w:hyperlink>
-      <w:r>
-        <w:t xml:space="preserve">)</w:t>
-      </w:r>
-      <w:r>
-        <w:t xml:space="preserve"> </w:t>
-      </w:r>
-      <w:r>
-        <w:t xml:space="preserve">and generally have shorter academic careers</w:t>
-      </w:r>
-      <w:r>
-        <w:t xml:space="preserve"> </w:t>
-      </w:r>
-      <w:r>
-        <w:t xml:space="preserve">(</w:t>
-      </w:r>
-      <w:hyperlink w:anchor="ref-sanchez2024analysis">
-        <w:r>
-          <w:rPr>
-            <w:rStyle w:val="Hyperlink"/>
-          </w:rPr>
-          <w:t xml:space="preserve">Sánchez-Jiménez et al., 2024</w:t>
-        </w:r>
-      </w:hyperlink>
-      <w:r>
-        <w:t xml:space="preserve">)</w:t>
-      </w:r>
-      <w:r>
-        <w:t xml:space="preserve">. On a broader level, this might highlight the need for more mentorship programs for (junior) women to senior positions. Indeed, mentorship programs have been shown support remaining in academia</w:t>
-      </w:r>
-      <w:r>
-        <w:t xml:space="preserve"> </w:t>
-      </w:r>
-      <w:r>
-        <w:t xml:space="preserve">(</w:t>
-      </w:r>
-      <w:hyperlink w:anchor="ref-gardiner2007show">
-        <w:r>
-          <w:rPr>
-            <w:rStyle w:val="Hyperlink"/>
-          </w:rPr>
-          <w:t xml:space="preserve">Gardiner et al., 2007</w:t>
-        </w:r>
-      </w:hyperlink>
-      <w:r>
-        <w:t xml:space="preserve">)</w:t>
-      </w:r>
-      <w:r>
-        <w:t xml:space="preserve">. We note that within the broader music psychology community, there are some mentorship programs in place, for example, Women in Music Information Retrieval WIMIR (https://wimir.wordpress.com/) and the Society for Music Perception and Cognition has resources for trainees and a Mentorship committe (https://www.musicperception.org/committees) and often holds mentor-mentee meetings at conferences. Although these measures have been in places for some years, it might still take some time for the effect to translate and additional mentorship programs could be welcome.</w:t>
-      </w:r>
-    </w:p>
-    <w:p>
-      <w:pPr>
-        <w:pStyle w:val="BodyText"/>
-      </w:pPr>
-      <w:r>
-        <w:t xml:space="preserve">There were no substantial gender differences in the citation patterns. However, one notable observation is that first-authored articles by women were significantly more likely to be published open access, with an odds ratio of 1.49, a result that warrants further exploration. This effect does not appear to be tied to specific journals. Although the odds ratio for women publishing open access is highest in</w:t>
-      </w:r>
-      <w:r>
-        <w:t xml:space="preserve"> </w:t>
-      </w:r>
-      <w:r>
-        <w:rPr>
-          <w:i/>
-          <w:iCs/>
-        </w:rPr>
-        <w:t xml:space="preserve">Music and Science</w:t>
-      </w:r>
-      <w:r>
-        <w:t xml:space="preserve">, the broader trend suggests a temporal shift: since around 2010, women have increasingly overtaken men in publishing open access. The data does not provide any direct reasons for this, although the legislation in few of the European nations (United Kingdom, EU) require open access publishing and when women have higher odds ratio for being first authors, this might be due to the high number of female from these countries. While past surveys among, for instance, UK academics have not indicated substantial differences in experiences with open access</w:t>
-      </w:r>
-      <w:r>
-        <w:t xml:space="preserve"> </w:t>
-      </w:r>
-      <w:r>
-        <w:t xml:space="preserve">(</w:t>
-      </w:r>
-      <w:hyperlink w:anchor="ref-zhu2017support">
-        <w:r>
-          <w:rPr>
-            <w:rStyle w:val="Hyperlink"/>
-          </w:rPr>
-          <w:t xml:space="preserve">Zhu, 2017</w:t>
-        </w:r>
-      </w:hyperlink>
-      <w:r>
-        <w:t xml:space="preserve">)</w:t>
-      </w:r>
-      <w:r>
-        <w:t xml:space="preserve">, financial and other inequalities in emerging countries have been suggested to limit women’s capacity to publish in open access journals</w:t>
-      </w:r>
-      <w:r>
-        <w:t xml:space="preserve"> </w:t>
-      </w:r>
-      <w:r>
-        <w:t xml:space="preserve">(</w:t>
-      </w:r>
-      <w:hyperlink w:anchor="ref-vuong2021adopting">
-        <w:r>
-          <w:rPr>
-            <w:rStyle w:val="Hyperlink"/>
-          </w:rPr>
-          <w:t xml:space="preserve">Vuong et al., 2021</w:t>
-        </w:r>
-      </w:hyperlink>
-      <w:r>
-        <w:t xml:space="preserve">)</w:t>
-      </w:r>
-      <w:r>
-        <w:t xml:space="preserve">. The idea that publishing in a more open and transparent way benefit society in general</w:t>
-      </w:r>
-      <w:r>
-        <w:t xml:space="preserve"> </w:t>
-      </w:r>
-      <w:r>
-        <w:t xml:space="preserve">(</w:t>
-      </w:r>
-      <w:hyperlink w:anchor="ref-pervsic2023open">
-        <w:r>
-          <w:rPr>
-            <w:rStyle w:val="Hyperlink"/>
-          </w:rPr>
-          <w:t xml:space="preserve">Peršić &amp; Straza, 2023</w:t>
-        </w:r>
-      </w:hyperlink>
-      <w:r>
-        <w:t xml:space="preserve">)</w:t>
-      </w:r>
-      <w:r>
-        <w:t xml:space="preserve">, and this fits with the general idea that female researchers value research on societal progress, while males prefer research aimed at scientific progress</w:t>
-      </w:r>
-      <w:r>
-        <w:t xml:space="preserve"> </w:t>
-      </w:r>
-      <w:r>
-        <w:t xml:space="preserve">(</w:t>
-      </w:r>
-      <w:hyperlink w:anchor="ref-zhang2021gender">
-        <w:r>
-          <w:rPr>
-            <w:rStyle w:val="Hyperlink"/>
-          </w:rPr>
-          <w:t xml:space="preserve">L. Zhang et al., 2021</w:t>
-        </w:r>
-      </w:hyperlink>
-      <w:r>
-        <w:t xml:space="preserve">)</w:t>
-      </w:r>
-      <w:r>
-        <w:t xml:space="preserve">. However, nothing in the extant literature would point out to the reverse pattern, which requires further investigation about the reasons for adopting open access publishing models.</w:t>
-      </w:r>
-    </w:p>
-    <w:p>
-      <w:pPr>
-        <w:pStyle w:val="BodyText"/>
-      </w:pPr>
-      <w:r>
-        <w:t xml:space="preserve">Turning to potential drivers of these gender differences, geographical and cultural factors appear to play a major role. Our summaries of gender patterns across continents and countries indicate clear cross-national variation, supporting the idea that certain inequity may stem from national cultural factors</w:t>
-      </w:r>
-      <w:r>
-        <w:t xml:space="preserve"> </w:t>
-      </w:r>
-      <w:r>
-        <w:t xml:space="preserve">(</w:t>
-      </w:r>
-      <w:hyperlink w:anchor="ref-bruck2023bibliometric">
-        <w:r>
-          <w:rPr>
-            <w:rStyle w:val="Hyperlink"/>
-          </w:rPr>
-          <w:t xml:space="preserve">Brück, 2023</w:t>
-        </w:r>
-      </w:hyperlink>
-      <w:r>
-        <w:t xml:space="preserve">)</w:t>
-      </w:r>
-      <w:r>
-        <w:t xml:space="preserve">. Large Commonwealth nations, namely Australia, Canada, and the United Kingdom, seem to provide a cultural climate more supportive of women in research, as reflected in the relatively high odds ratios of women appearing as authors (in any authorship position) in music psychology. This pattern, however, is not universal across all countries examined</w:t>
-      </w:r>
-      <w:r>
-        <w:t xml:space="preserve"> </w:t>
-      </w:r>
-      <w:r>
-        <w:t xml:space="preserve">(</w:t>
-      </w:r>
-      <w:hyperlink w:anchor="ref-chan2020">
-        <w:r>
-          <w:rPr>
-            <w:rStyle w:val="Hyperlink"/>
-          </w:rPr>
-          <w:t xml:space="preserve">Chan &amp; Torgler, 2020</w:t>
-        </w:r>
-      </w:hyperlink>
-      <w:r>
-        <w:t xml:space="preserve">)</w:t>
-      </w:r>
-      <w:r>
-        <w:t xml:space="preserve">. Prior work shows that women’s research success can be positively correlated with national indicators of gender equity</w:t>
-      </w:r>
-      <w:r>
-        <w:t xml:space="preserve"> </w:t>
-      </w:r>
-      <w:r>
-        <w:t xml:space="preserve">(</w:t>
-      </w:r>
-      <w:hyperlink w:anchor="ref-chan2020">
-        <w:r>
-          <w:rPr>
-            <w:rStyle w:val="Hyperlink"/>
-          </w:rPr>
-          <w:t xml:space="preserve">Chan &amp; Torgler, 2020</w:t>
-        </w:r>
-      </w:hyperlink>
-      <w:r>
-        <w:t xml:space="preserve">)</w:t>
-      </w:r>
-      <w:r>
-        <w:t xml:space="preserve"> </w:t>
-      </w:r>
-      <w:r>
-        <w:t xml:space="preserve">or are related to countries with intermediate Human Development Index</w:t>
-      </w:r>
-      <w:r>
-        <w:t xml:space="preserve"> </w:t>
-      </w:r>
-      <w:r>
-        <w:t xml:space="preserve">(</w:t>
-      </w:r>
-      <w:hyperlink w:anchor="ref-sanchez2024analysis">
-        <w:r>
-          <w:rPr>
-            <w:rStyle w:val="Hyperlink"/>
-          </w:rPr>
-          <w:t xml:space="preserve">Sánchez-Jiménez et al., 2024</w:t>
-        </w:r>
-      </w:hyperlink>
-      <w:r>
-        <w:t xml:space="preserve">;</w:t>
-      </w:r>
-      <w:r>
-        <w:t xml:space="preserve"> </w:t>
-      </w:r>
-      <w:hyperlink w:anchor="ref-sugimoto2015relationship">
-        <w:r>
-          <w:rPr>
-            <w:rStyle w:val="Hyperlink"/>
-          </w:rPr>
-          <w:t xml:space="preserve">Sugimoto et al., 2015</w:t>
-        </w:r>
-      </w:hyperlink>
-      <w:r>
-        <w:t xml:space="preserve">)</w:t>
-      </w:r>
-      <w:r>
-        <w:t xml:space="preserve">. This discrepancy between author representation could likely to be related to a career length, which strongly correlates with overall productivity. Women exhibit higher dropout rates than men, particularly during the 5–10 years following their first publication</w:t>
-      </w:r>
-      <w:r>
-        <w:t xml:space="preserve"> </w:t>
-      </w:r>
-      <w:r>
-        <w:t xml:space="preserve">(</w:t>
-      </w:r>
-      <w:hyperlink w:anchor="ref-huang2020">
-        <w:r>
-          <w:rPr>
-            <w:rStyle w:val="Hyperlink"/>
-          </w:rPr>
-          <w:t xml:space="preserve">Huang et al., 2020</w:t>
-        </w:r>
-      </w:hyperlink>
-      <w:r>
-        <w:t xml:space="preserve">)</w:t>
-      </w:r>
-      <w:r>
-        <w:t xml:space="preserve">, but policies geared towards equity and support for career breaks and caring responsibilities may well contribute towards the observed country-specific differences. Nevertheless, prior analyses demonstrate that even when women constitute a smaller share of researchers within a discipline or country, their contributions are often more impactful than those of their male colleagues</w:t>
-      </w:r>
-      <w:r>
-        <w:t xml:space="preserve"> </w:t>
-      </w:r>
-      <w:r>
-        <w:t xml:space="preserve">(</w:t>
-      </w:r>
-      <w:hyperlink w:anchor="ref-chan2020">
-        <w:r>
-          <w:rPr>
-            <w:rStyle w:val="Hyperlink"/>
-          </w:rPr>
-          <w:t xml:space="preserve">Chan &amp; Torgler, 2020</w:t>
-        </w:r>
-      </w:hyperlink>
-      <w:r>
-        <w:t xml:space="preserve">)</w:t>
-      </w:r>
-      <w:r>
-        <w:t xml:space="preserve">. When examining countries where women have significantly lower odds of authorship compared to men (Japan, Belgium, Austria, Sweden, and Turkey), it is not straightforward to conclude that the lower proportion of female author is related gender equality rankings. The notable exception is Turkey, which is positioned lower according to the Gender Inequality Index</w:t>
-      </w:r>
-      <w:r>
-        <w:t xml:space="preserve"> </w:t>
-      </w:r>
-      <w:r>
-        <w:t xml:space="preserve">(</w:t>
-      </w:r>
-      <w:hyperlink w:anchor="ref-UNDPHDR2024">
-        <w:r>
-          <w:rPr>
-            <w:rStyle w:val="Hyperlink"/>
-          </w:rPr>
-          <w:t xml:space="preserve">United Nations Development Programme, 2025</w:t>
-        </w:r>
-      </w:hyperlink>
-      <w:r>
-        <w:t xml:space="preserve">)</w:t>
-      </w:r>
-      <w:r>
-        <w:t xml:space="preserve">.</w:t>
-      </w:r>
-    </w:p>
-    <w:p>
-      <w:pPr>
-        <w:pStyle w:val="BodyText"/>
-      </w:pPr>
-      <w:r>
-        <w:t xml:space="preserve">The keyword analysis of the articles indicated thematic differences in the topics studied by women and men. Research areas related to children, well-being, health, and mental health were more frequently associated with women. This pattern is consistent with observations in psychology more broadly, where women are more strongly represented in sub-disciplines that focus on (health)care and nurturing</w:t>
-      </w:r>
-      <w:r>
-        <w:t xml:space="preserve"> </w:t>
-      </w:r>
-      <w:r>
-        <w:t xml:space="preserve">(</w:t>
-      </w:r>
-      <w:hyperlink w:anchor="ref-bruck2023bibliometric">
-        <w:r>
-          <w:rPr>
-            <w:rStyle w:val="Hyperlink"/>
-          </w:rPr>
-          <w:t xml:space="preserve">Brück, 2023</w:t>
-        </w:r>
-      </w:hyperlink>
-      <w:r>
-        <w:t xml:space="preserve">;</w:t>
-      </w:r>
-      <w:r>
-        <w:t xml:space="preserve"> </w:t>
-      </w:r>
-      <w:hyperlink w:anchor="ref-gonzalez2020women">
-        <w:r>
-          <w:rPr>
-            <w:rStyle w:val="Hyperlink"/>
-          </w:rPr>
-          <w:t xml:space="preserve">González-Alvarez &amp; Sos-Peña, 2020</w:t>
-        </w:r>
-      </w:hyperlink>
-      <w:r>
-        <w:t xml:space="preserve">)</w:t>
-      </w:r>
-      <w:r>
-        <w:t xml:space="preserve">. The higher likelihood of women studying topics related to singing may be connected to prevailing gender stereotypes, or to the early negative perceptions of singing among boys</w:t>
-      </w:r>
-      <w:r>
-        <w:t xml:space="preserve"> </w:t>
-      </w:r>
-      <w:r>
-        <w:t xml:space="preserve">(</w:t>
-      </w:r>
-      <w:hyperlink w:anchor="ref-Warzecha2013">
-        <w:r>
-          <w:rPr>
-            <w:rStyle w:val="Hyperlink"/>
-          </w:rPr>
-          <w:t xml:space="preserve">Warzecha, 2013</w:t>
-        </w:r>
-      </w:hyperlink>
-      <w:r>
-        <w:t xml:space="preserve">)</w:t>
-      </w:r>
-      <w:r>
-        <w:t xml:space="preserve"> </w:t>
-      </w:r>
-      <w:r>
-        <w:t xml:space="preserve">and men</w:t>
-      </w:r>
-      <w:r>
-        <w:t xml:space="preserve"> </w:t>
-      </w:r>
-      <w:r>
-        <w:t xml:space="preserve">(</w:t>
-      </w:r>
-      <w:hyperlink w:anchor="ref-palkki2015gender">
-        <w:r>
-          <w:rPr>
-            <w:rStyle w:val="Hyperlink"/>
-          </w:rPr>
-          <w:t xml:space="preserve">Palkki, 2015</w:t>
-        </w:r>
-      </w:hyperlink>
-      <w:r>
-        <w:t xml:space="preserve">)</w:t>
-      </w:r>
-      <w:r>
-        <w:t xml:space="preserve">. In contrast, topics related to cognition and computation were more often associated with men, which reflects a wider trend in psychology</w:t>
-      </w:r>
-      <w:r>
-        <w:t xml:space="preserve"> </w:t>
-      </w:r>
-      <w:r>
-        <w:t xml:space="preserve">(</w:t>
-      </w:r>
-      <w:hyperlink w:anchor="ref-gonzalez2020women">
-        <w:r>
-          <w:rPr>
-            <w:rStyle w:val="Hyperlink"/>
-          </w:rPr>
-          <w:t xml:space="preserve">González-Alvarez &amp; Sos-Peña, 2020</w:t>
-        </w:r>
-      </w:hyperlink>
-      <w:r>
-        <w:t xml:space="preserve">)</w:t>
-      </w:r>
-      <w:r>
-        <w:t xml:space="preserve">. In a similar trend in computational linguistics, woman are more likely to publish on speech, social and conversational topics than males, who are more likely to publish in formal mathematical, syntax, and semantic approaches</w:t>
-      </w:r>
-      <w:r>
-        <w:t xml:space="preserve"> </w:t>
-      </w:r>
-      <w:r>
-        <w:t xml:space="preserve">(</w:t>
-      </w:r>
-      <w:hyperlink w:anchor="ref-vogel2012he">
-        <w:r>
-          <w:rPr>
-            <w:rStyle w:val="Hyperlink"/>
-          </w:rPr>
-          <w:t xml:space="preserve">Vogel &amp; Jurafsky, 2012</w:t>
-        </w:r>
-      </w:hyperlink>
-      <w:r>
-        <w:t xml:space="preserve">)</w:t>
-      </w:r>
-      <w:r>
-        <w:t xml:space="preserve">. The difference that female prefer</w:t>
-      </w:r>
-      <w:r>
-        <w:t xml:space="preserve"> </w:t>
-      </w:r>
-      <w:r>
-        <w:t xml:space="preserve">‘caring’</w:t>
-      </w:r>
-      <w:r>
-        <w:t xml:space="preserve"> </w:t>
-      </w:r>
-      <w:r>
-        <w:t xml:space="preserve">topics over male authors fits with the general idea that female researchers value research on societal progress, while males prefer research aimed at scientific progress</w:t>
-      </w:r>
-      <w:r>
-        <w:t xml:space="preserve"> </w:t>
-      </w:r>
-      <w:r>
-        <w:t xml:space="preserve">(</w:t>
-      </w:r>
-      <w:hyperlink w:anchor="ref-zhang2021gender">
-        <w:r>
-          <w:rPr>
-            <w:rStyle w:val="Hyperlink"/>
-          </w:rPr>
-          <w:t xml:space="preserve">L. Zhang et al., 2021</w:t>
-        </w:r>
-      </w:hyperlink>
-      <w:r>
-        <w:t xml:space="preserve">)</w:t>
-      </w:r>
-      <w:r>
-        <w:t xml:space="preserve">. This fits with another potential explanation for the disparity between authorship, namely that women might also lean toward and execute more university/campus/departmental services than men</w:t>
-      </w:r>
-      <w:r>
-        <w:t xml:space="preserve"> </w:t>
-      </w:r>
-      <w:r>
-        <w:t xml:space="preserve">(</w:t>
-      </w:r>
-      <w:hyperlink w:anchor="ref-guarino2017faculty">
-        <w:r>
-          <w:rPr>
-            <w:rStyle w:val="Hyperlink"/>
-          </w:rPr>
-          <w:t xml:space="preserve">Guarino &amp; Borden, 2017</w:t>
-        </w:r>
-      </w:hyperlink>
-      <w:r>
-        <w:t xml:space="preserve">)</w:t>
-      </w:r>
-      <w:r>
-        <w:t xml:space="preserve">. Over time, performing such services to universities are time away from other work on acquiring funding and leading research, which would aggregate over time to time away from publishing research. It is nonetheless important for such services are completed; in some cases it could be there is more encouragement for males to take on these kinds of roles, but also it could be that success in academia could also be more societal defined as not only publications</w:t>
-      </w:r>
-      <w:r>
-        <w:t xml:space="preserve"> </w:t>
-      </w:r>
-      <w:r>
-        <w:t xml:space="preserve">(</w:t>
-      </w:r>
-      <w:hyperlink w:anchor="ref-kiai2019protect">
-        <w:r>
-          <w:rPr>
-            <w:rStyle w:val="Hyperlink"/>
-          </w:rPr>
-          <w:t xml:space="preserve">Kiai, 2019</w:t>
-        </w:r>
-      </w:hyperlink>
-      <w:r>
-        <w:t xml:space="preserve">)</w:t>
-      </w:r>
-      <w:r>
-        <w:t xml:space="preserve">, but as a whole should celebrate achievements that support internal, local and community services in a broader sense.</w:t>
-      </w:r>
-    </w:p>
-    <w:p>
-      <w:pPr>
-        <w:pStyle w:val="BodyText"/>
-      </w:pPr>
-      <w:r>
-        <w:t xml:space="preserve">There are certain limitations of the current research. The gender of the authors are not part of the database - gender was inferred based on author name using</w:t>
-      </w:r>
-      <w:r>
-        <w:t xml:space="preserve"> </w:t>
-      </w:r>
-      <w:r>
-        <w:rPr>
-          <w:i/>
-          <w:iCs/>
-        </w:rPr>
-        <w:t xml:space="preserve">genderize API</w:t>
-      </w:r>
-      <w:r>
-        <w:t xml:space="preserve"> </w:t>
-      </w:r>
-      <w:r>
-        <w:t xml:space="preserve">(</w:t>
-      </w:r>
-      <w:hyperlink w:anchor="ref-wais2006">
-        <w:r>
-          <w:rPr>
-            <w:rStyle w:val="Hyperlink"/>
-          </w:rPr>
-          <w:t xml:space="preserve">Wais, 2006</w:t>
-        </w:r>
-      </w:hyperlink>
-      <w:r>
-        <w:t xml:space="preserve">)</w:t>
-      </w:r>
-      <w:r>
-        <w:t xml:space="preserve">. Nonetheless, we maintain that the conclusions may still hold. First, both authors checked whether any of the gender attribution of major names needed fixing (see accompanying code). Second, there error (confidence) of the gender attribution was relatively small (only</w:t>
-      </w:r>
-      <w:r>
-        <w:t xml:space="preserve"> </w:t>
-      </w:r>
-      <w:r>
-        <w:rPr>
-          <w:rStyle w:val="VerbatimChar"/>
-        </w:rPr>
-        <w:t xml:space="preserve">89</w:t>
-      </w:r>
-      <w:r>
-        <w:t xml:space="preserve"> </w:t>
-      </w:r>
-      <w:r>
-        <w:t xml:space="preserve">had low (&lt; 0.55) attribution probability, while 89.3% had high (&gt; 0.90) attribution probability), so it is unlikely that the remaining names would significantly change the main conclusions. Another limitation is treating gender as a binary category. While we recognise that gender is a complex and multidimensional social construct, we used a binary male-female classification consistent with prior meta-science research on gender and authorship</w:t>
-      </w:r>
-      <w:r>
-        <w:t xml:space="preserve"> </w:t>
-      </w:r>
-      <w:r>
-        <w:t xml:space="preserve">(</w:t>
-      </w:r>
-      <w:hyperlink w:anchor="ref-gonzalez2020women">
-        <w:r>
-          <w:rPr>
-            <w:rStyle w:val="Hyperlink"/>
-          </w:rPr>
-          <w:t xml:space="preserve">González-Alvarez &amp; Sos-Peña, 2020</w:t>
-        </w:r>
-      </w:hyperlink>
-      <w:r>
-        <w:t xml:space="preserve">;</w:t>
-      </w:r>
-      <w:r>
-        <w:t xml:space="preserve"> </w:t>
-      </w:r>
-      <w:hyperlink w:anchor="ref-ni2021gendered">
-        <w:r>
-          <w:rPr>
-            <w:rStyle w:val="Hyperlink"/>
-          </w:rPr>
-          <w:t xml:space="preserve">Ni et al., 2021</w:t>
-        </w:r>
-      </w:hyperlink>
-      <w:r>
-        <w:t xml:space="preserve">;</w:t>
-      </w:r>
-      <w:r>
-        <w:t xml:space="preserve"> </w:t>
-      </w:r>
-      <w:hyperlink w:anchor="ref-rock2021quantifying">
-        <w:r>
-          <w:rPr>
-            <w:rStyle w:val="Hyperlink"/>
-          </w:rPr>
-          <w:t xml:space="preserve">Rock et al., 2021</w:t>
-        </w:r>
-      </w:hyperlink>
-      <w:r>
-        <w:t xml:space="preserve">;</w:t>
-      </w:r>
-      <w:r>
-        <w:t xml:space="preserve"> </w:t>
-      </w:r>
-      <w:hyperlink w:anchor="ref-shah2021gender">
-        <w:r>
-          <w:rPr>
-            <w:rStyle w:val="Hyperlink"/>
-          </w:rPr>
-          <w:t xml:space="preserve">Shah et al., 2021</w:t>
-        </w:r>
-      </w:hyperlink>
-      <w:r>
-        <w:t xml:space="preserve">;</w:t>
-      </w:r>
-      <w:r>
-        <w:t xml:space="preserve"> </w:t>
-      </w:r>
-      <w:hyperlink w:anchor="ref-son2022scientific">
-        <w:r>
-          <w:rPr>
-            <w:rStyle w:val="Hyperlink"/>
-          </w:rPr>
-          <w:t xml:space="preserve">Son &amp; Bell, 2022</w:t>
-        </w:r>
-      </w:hyperlink>
-      <w:r>
-        <w:t xml:space="preserve">;</w:t>
-      </w:r>
-      <w:r>
-        <w:t xml:space="preserve"> </w:t>
-      </w:r>
-      <w:hyperlink w:anchor="ref-wais2006">
-        <w:r>
-          <w:rPr>
-            <w:rStyle w:val="Hyperlink"/>
-          </w:rPr>
-          <w:t xml:space="preserve">Wais, 2006</w:t>
-        </w:r>
-      </w:hyperlink>
-      <w:r>
-        <w:t xml:space="preserve">)</w:t>
-      </w:r>
-      <w:r>
-        <w:t xml:space="preserve"> </w:t>
-      </w:r>
-      <w:r>
-        <w:t xml:space="preserve">and because generally the number of non-binary authors is currently relatively low</w:t>
-      </w:r>
-      <w:r>
-        <w:t xml:space="preserve"> </w:t>
-      </w:r>
-      <w:r>
-        <w:t xml:space="preserve">(0.8% in</w:t>
-      </w:r>
-      <w:r>
-        <w:t xml:space="preserve"> </w:t>
-      </w:r>
-      <w:hyperlink w:anchor="ref-son2022scientific">
-        <w:r>
-          <w:rPr>
-            <w:rStyle w:val="Hyperlink"/>
-          </w:rPr>
-          <w:t xml:space="preserve">Son &amp; Bell, 2022</w:t>
-        </w:r>
-      </w:hyperlink>
-      <w:r>
-        <w:t xml:space="preserve">)</w:t>
-      </w:r>
-      <w:r>
-        <w:t xml:space="preserve">. Nonetheless, future research should also move towards using more inclusive, non-binary information. However, the main limitation is that such research indicates the symptoms of certain issues in academia, but not necessarily the causes. While we speculate on certain reasons for the current state of affairs, other kinds of research such as qualitative and longitudinal research would further elucidate the key problems, and where areas for improvements could be made to promite better equity in academia.</w:t>
-      </w:r>
-    </w:p>
-    <w:bookmarkEnd w:id="47"/>
-    <w:bookmarkStart w:id="52" w:name="conclusions"/>
-    <w:p>
-      <w:pPr>
-        <w:pStyle w:val="Heading1"/>
-      </w:pPr>
-      <w:r>
-        <w:t xml:space="preserve">Conclusions</w:t>
-      </w:r>
-    </w:p>
-    <w:p>
-      <w:pPr>
-        <w:pStyle w:val="FirstParagraph"/>
-      </w:pPr>
-      <w:r>
-        <w:t xml:space="preserve">The analysis of gender distributions in the five most prominent music psychology journals over the last 25 years presented a rich and evolving history of gender distribution in various authorship roles. While overall women hold smaller number of authorship overall (40.2%), they are significantly more likely to hold first author positions in coauthored publications but significantly less likely likely to hold last author positions than men. For solo publications and being a coauthor, there are no significant gender differences.</w:t>
-      </w:r>
-    </w:p>
-    <w:p>
-      <w:pPr>
-        <w:pStyle w:val="BodyText"/>
-      </w:pPr>
-      <w:r>
-        <w:t xml:space="preserve">There was small but significant effect of gender on citations that favoured men when the citations were aggregated all authors in the papers. There was no, however, differences in citations for female first or last authors. The aggregated results are in line with previous findings in psychology that favored men</w:t>
-      </w:r>
-      <w:r>
-        <w:t xml:space="preserve"> </w:t>
-      </w:r>
-      <w:r>
-        <w:t xml:space="preserve">(</w:t>
-      </w:r>
-      <w:hyperlink w:anchor="ref-gonzalez2020women">
-        <w:r>
-          <w:rPr>
-            <w:rStyle w:val="Hyperlink"/>
-          </w:rPr>
-          <w:t xml:space="preserve">González-Alvarez &amp; Sos-Peña, 2020</w:t>
-        </w:r>
-      </w:hyperlink>
-      <w:r>
-        <w:t xml:space="preserve">)</w:t>
-      </w:r>
-      <w:r>
-        <w:t xml:space="preserve">. While the present analysis cannot determine the underlying causes of the observed trends, we can point to potential factors that may help explain why this discipline appears to be more equitably distributed by gender for the first authors than, for example, psychology. Female role models (past and present) exist in music psychology; many of the founding members of the societies have been women (e.g., Diana Deutsch for ICMPC in 1989, Irène Deliège for ESCOM in 1991, and similarly many founding editors of the journals have been women (e.g., Diana Deutsch for</w:t>
-      </w:r>
-      <w:r>
-        <w:t xml:space="preserve"> </w:t>
-      </w:r>
-      <w:r>
-        <w:rPr>
-          <w:i/>
-          <w:iCs/>
-        </w:rPr>
-        <w:t xml:space="preserve">Music Perception</w:t>
-      </w:r>
-      <w:r>
-        <w:t xml:space="preserve"> </w:t>
-      </w:r>
-      <w:r>
-        <w:t xml:space="preserve">1983-1995, and Irène Deliège for</w:t>
-      </w:r>
-      <w:r>
-        <w:t xml:space="preserve"> </w:t>
-      </w:r>
-      <w:r>
-        <w:rPr>
-          <w:i/>
-          <w:iCs/>
-        </w:rPr>
-        <w:t xml:space="preserve">Musicae Scientiae</w:t>
-      </w:r>
-      <w:r>
-        <w:t xml:space="preserve"> </w:t>
-      </w:r>
-      <w:r>
-        <w:t xml:space="preserve">1997-2009). However, this does not fully explain the rise of female first authors over the past 15 years, nor is it consistent with the reverse pattern observed in the last authorship position. A cautious interpretation is that the increase in first authorship may signal the discipline becoming more gender-balanced, but this shift has not yet extended to last authorship positions, which still reflect either career longevity or barriers to women attaining senior academic positions.</w:t>
-      </w:r>
-    </w:p>
-    <w:p>
-      <w:pPr>
-        <w:pStyle w:val="BodyText"/>
-      </w:pPr>
-      <w:r>
-        <w:t xml:space="preserve">While we present analysis of gender of the authorships across the discipline-specific journal in a relatively simple manner here, there would be more elaborate ways into obtaining insights into the gendered career progression in music psychology; for instance, future work with the same dataa could analyse the precarity of career options as judged from the years of authorship attributions</w:t>
+        <w:t xml:space="preserve">While we present analysis of gender of the authorships across the discipline-specific journal in a relatively simple manner here, there would be more elaborate ways into obtaining insights into the gendered career progression in music psychology; for instance, future work with the same data could analyse the precarity of career options as judged from the years of authorship attributions</w:t>
       </w:r>
       <w:r>
         <w:t xml:space="preserve"> </w:t>
@@ -4548,8 +4405,26 @@
       </w:r>
     </w:p>
     <w:bookmarkEnd w:id="51"/>
+    <w:bookmarkStart w:id="52" w:name="acknowledgements"/>
+    <w:p>
+      <w:pPr>
+        <w:pStyle w:val="Heading3"/>
+      </w:pPr>
+      <w:r>
+        <w:t xml:space="preserve">Acknowledgements</w:t>
+      </w:r>
+    </w:p>
+    <w:p>
+      <w:pPr>
+        <w:pStyle w:val="FirstParagraph"/>
+      </w:pPr>
+      <w:r>
+        <w:t xml:space="preserve">We are grateful to Isabelle Peretz for suggesting a deeper look into the author types, and to our colleagues for their valuable input on the manuscript.</w:t>
+      </w:r>
+    </w:p>
     <w:bookmarkEnd w:id="52"/>
-    <w:bookmarkStart w:id="119" w:name="references"/>
+    <w:bookmarkEnd w:id="53"/>
+    <w:bookmarkStart w:id="120" w:name="references"/>
     <w:p>
       <w:pPr>
         <w:pStyle w:val="Heading1"/>
@@ -4558,8 +4433,8 @@
         <w:t xml:space="preserve">References</w:t>
       </w:r>
     </w:p>
-    <w:bookmarkStart w:id="118" w:name="refs"/>
-    <w:bookmarkStart w:id="53" w:name="ref-anglada2019visualizing"/>
+    <w:bookmarkStart w:id="119" w:name="refs"/>
+    <w:bookmarkStart w:id="54" w:name="ref-anglada2019visualizing"/>
     <w:p>
       <w:pPr>
         <w:pStyle w:val="Bibliography"/>
@@ -4594,8 +4469,8 @@
         <w:t xml:space="preserve">, 2059204318811786.</w:t>
       </w:r>
     </w:p>
-    <w:bookmarkEnd w:id="53"/>
-    <w:bookmarkStart w:id="54" w:name="ref-ashmos2011gendering"/>
+    <w:bookmarkEnd w:id="54"/>
+    <w:bookmarkStart w:id="55" w:name="ref-ashmos2011gendering"/>
     <w:p>
       <w:pPr>
         <w:pStyle w:val="Bibliography"/>
@@ -4630,8 +4505,8 @@
         <w:t xml:space="preserve">(1), 64–82.</w:t>
       </w:r>
     </w:p>
-    <w:bookmarkEnd w:id="54"/>
-    <w:bookmarkStart w:id="55" w:name="ref-bakker2016tenure"/>
+    <w:bookmarkEnd w:id="55"/>
+    <w:bookmarkStart w:id="56" w:name="ref-bakker2016tenure"/>
     <w:p>
       <w:pPr>
         <w:pStyle w:val="Bibliography"/>
@@ -4666,8 +4541,8 @@
         <w:t xml:space="preserve">(9), e0163376.</w:t>
       </w:r>
     </w:p>
-    <w:bookmarkEnd w:id="55"/>
-    <w:bookmarkStart w:id="56" w:name="ref-banks2025women"/>
+    <w:bookmarkEnd w:id="56"/>
+    <w:bookmarkStart w:id="57" w:name="ref-banks2025women"/>
     <w:p>
       <w:pPr>
         <w:pStyle w:val="Bibliography"/>
@@ -4702,8 +4577,8 @@
         <w:t xml:space="preserve">(4), 1273–1287.</w:t>
       </w:r>
     </w:p>
-    <w:bookmarkEnd w:id="56"/>
-    <w:bookmarkStart w:id="57" w:name="ref-bhopal2021competing"/>
+    <w:bookmarkEnd w:id="57"/>
+    <w:bookmarkStart w:id="58" w:name="ref-bhopal2021competing"/>
     <w:p>
       <w:pPr>
         <w:pStyle w:val="Bibliography"/>
@@ -4738,8 +4613,8 @@
         <w:t xml:space="preserve">(2), 153–169.</w:t>
       </w:r>
     </w:p>
-    <w:bookmarkEnd w:id="57"/>
-    <w:bookmarkStart w:id="58" w:name="ref-bruck2023bibliometric"/>
+    <w:bookmarkEnd w:id="58"/>
+    <w:bookmarkStart w:id="59" w:name="ref-bruck2023bibliometric"/>
     <w:p>
       <w:pPr>
         <w:pStyle w:val="Bibliography"/>
@@ -4774,8 +4649,8 @@
         <w:t xml:space="preserve">(1), 179.</w:t>
       </w:r>
     </w:p>
-    <w:bookmarkEnd w:id="58"/>
-    <w:bookmarkStart w:id="60" w:name="ref-chan2020"/>
+    <w:bookmarkEnd w:id="59"/>
+    <w:bookmarkStart w:id="61" w:name="ref-chan2020"/>
     <w:p>
       <w:pPr>
         <w:pStyle w:val="Bibliography"/>
@@ -4812,7 +4687,7 @@
       <w:r>
         <w:t xml:space="preserve"> </w:t>
       </w:r>
-      <w:hyperlink r:id="rId59">
+      <w:hyperlink r:id="rId60">
         <w:r>
           <w:rPr>
             <w:rStyle w:val="Hyperlink"/>
@@ -4821,8 +4696,8 @@
         </w:r>
       </w:hyperlink>
     </w:p>
-    <w:bookmarkEnd w:id="60"/>
-    <w:bookmarkStart w:id="61" w:name="ref-chatterjee2021gender"/>
+    <w:bookmarkEnd w:id="61"/>
+    <w:bookmarkStart w:id="62" w:name="ref-chatterjee2021gender"/>
     <w:p>
       <w:pPr>
         <w:pStyle w:val="Bibliography"/>
@@ -4857,8 +4732,8 @@
         <w:t xml:space="preserve">(7), e2114509–e2114509.</w:t>
       </w:r>
     </w:p>
-    <w:bookmarkEnd w:id="61"/>
-    <w:bookmarkStart w:id="62" w:name="ref-drivas2024evolution"/>
+    <w:bookmarkEnd w:id="62"/>
+    <w:bookmarkStart w:id="63" w:name="ref-drivas2024evolution"/>
     <w:p>
       <w:pPr>
         <w:pStyle w:val="Bibliography"/>
@@ -4893,8 +4768,8 @@
         <w:t xml:space="preserve">(9), 5615–5633.</w:t>
       </w:r>
     </w:p>
-    <w:bookmarkEnd w:id="62"/>
-    <w:bookmarkStart w:id="64" w:name="ref-eerola2023transparency"/>
+    <w:bookmarkEnd w:id="63"/>
+    <w:bookmarkStart w:id="65" w:name="ref-eerola2023transparency"/>
     <w:p>
       <w:pPr>
         <w:pStyle w:val="Bibliography"/>
@@ -4918,7 +4793,7 @@
       <w:r>
         <w:t xml:space="preserve"> </w:t>
       </w:r>
-      <w:hyperlink r:id="rId63">
+      <w:hyperlink r:id="rId64">
         <w:r>
           <w:rPr>
             <w:rStyle w:val="Hyperlink"/>
@@ -4927,8 +4802,8 @@
         </w:r>
       </w:hyperlink>
     </w:p>
-    <w:bookmarkEnd w:id="64"/>
-    <w:bookmarkStart w:id="65" w:name="ref-eerola2026inprep"/>
+    <w:bookmarkEnd w:id="65"/>
+    <w:bookmarkStart w:id="66" w:name="ref-eerola2026inprep"/>
     <w:p>
       <w:pPr>
         <w:pStyle w:val="Bibliography"/>
@@ -4950,8 +4825,8 @@
         <w:t xml:space="preserve">.</w:t>
       </w:r>
     </w:p>
-    <w:bookmarkEnd w:id="65"/>
-    <w:bookmarkStart w:id="67" w:name="ref-Filandri03082021"/>
+    <w:bookmarkEnd w:id="66"/>
+    <w:bookmarkStart w:id="68" w:name="ref-Filandri03082021"/>
     <w:p>
       <w:pPr>
         <w:pStyle w:val="Bibliography"/>
@@ -4997,7 +4872,7 @@
       <w:r>
         <w:t xml:space="preserve"> </w:t>
       </w:r>
-      <w:hyperlink r:id="rId66">
+      <w:hyperlink r:id="rId67">
         <w:r>
           <w:rPr>
             <w:rStyle w:val="Hyperlink"/>
@@ -5006,8 +4881,8 @@
         </w:r>
       </w:hyperlink>
     </w:p>
-    <w:bookmarkEnd w:id="67"/>
-    <w:bookmarkStart w:id="68" w:name="ref-gardiner2007show"/>
+    <w:bookmarkEnd w:id="68"/>
+    <w:bookmarkStart w:id="69" w:name="ref-gardiner2007show"/>
     <w:p>
       <w:pPr>
         <w:pStyle w:val="Bibliography"/>
@@ -5042,8 +4917,8 @@
         <w:t xml:space="preserve">(4), 425–442.</w:t>
       </w:r>
     </w:p>
-    <w:bookmarkEnd w:id="68"/>
-    <w:bookmarkStart w:id="69" w:name="ref-gonzalez2020women"/>
+    <w:bookmarkEnd w:id="69"/>
+    <w:bookmarkStart w:id="70" w:name="ref-gonzalez2020women"/>
     <w:p>
       <w:pPr>
         <w:pStyle w:val="Bibliography"/>
@@ -5078,8 +4953,8 @@
         <w:t xml:space="preserve">(6), 2441–2458.</w:t>
       </w:r>
     </w:p>
-    <w:bookmarkEnd w:id="69"/>
-    <w:bookmarkStart w:id="70" w:name="ref-guarino2017faculty"/>
+    <w:bookmarkEnd w:id="70"/>
+    <w:bookmarkStart w:id="71" w:name="ref-guarino2017faculty"/>
     <w:p>
       <w:pPr>
         <w:pStyle w:val="Bibliography"/>
@@ -5114,8 +4989,8 @@
         <w:t xml:space="preserve">(6), 672–694.</w:t>
       </w:r>
     </w:p>
-    <w:bookmarkEnd w:id="70"/>
-    <w:bookmarkStart w:id="71" w:name="ref-harris2025gender"/>
+    <w:bookmarkEnd w:id="71"/>
+    <w:bookmarkStart w:id="72" w:name="ref-harris2025gender"/>
     <w:p>
       <w:pPr>
         <w:pStyle w:val="Bibliography"/>
@@ -5150,8 +5025,8 @@
         <w:t xml:space="preserve">(31), 4441–4457.</w:t>
       </w:r>
     </w:p>
-    <w:bookmarkEnd w:id="71"/>
-    <w:bookmarkStart w:id="72" w:name="ref-holman2018gender"/>
+    <w:bookmarkEnd w:id="72"/>
+    <w:bookmarkStart w:id="73" w:name="ref-holman2018gender"/>
     <w:p>
       <w:pPr>
         <w:pStyle w:val="Bibliography"/>
@@ -5186,8 +5061,8 @@
         <w:t xml:space="preserve">(4), e2004956.</w:t>
       </w:r>
     </w:p>
-    <w:bookmarkEnd w:id="72"/>
-    <w:bookmarkStart w:id="74" w:name="ref-huang2020"/>
+    <w:bookmarkEnd w:id="73"/>
+    <w:bookmarkStart w:id="75" w:name="ref-huang2020"/>
     <w:p>
       <w:pPr>
         <w:pStyle w:val="Bibliography"/>
@@ -5224,7 +5099,7 @@
       <w:r>
         <w:t xml:space="preserve"> </w:t>
       </w:r>
-      <w:hyperlink r:id="rId73">
+      <w:hyperlink r:id="rId74">
         <w:r>
           <w:rPr>
             <w:rStyle w:val="Hyperlink"/>
@@ -5233,8 +5108,8 @@
         </w:r>
       </w:hyperlink>
     </w:p>
-    <w:bookmarkEnd w:id="74"/>
-    <w:bookmarkStart w:id="75" w:name="ref-ioannidis2023gender"/>
+    <w:bookmarkEnd w:id="75"/>
+    <w:bookmarkStart w:id="76" w:name="ref-ioannidis2023gender"/>
     <w:p>
       <w:pPr>
         <w:pStyle w:val="Bibliography"/>
@@ -5269,8 +5144,8 @@
         <w:t xml:space="preserve">(11), e3002385.</w:t>
       </w:r>
     </w:p>
-    <w:bookmarkEnd w:id="75"/>
-    <w:bookmarkStart w:id="77" w:name="ref-jakubowski2024"/>
+    <w:bookmarkEnd w:id="76"/>
+    <w:bookmarkStart w:id="78" w:name="ref-jakubowski2024"/>
     <w:p>
       <w:pPr>
         <w:pStyle w:val="Bibliography"/>
@@ -5294,7 +5169,7 @@
       <w:r>
         <w:t xml:space="preserve"> </w:t>
       </w:r>
-      <w:hyperlink r:id="rId76">
+      <w:hyperlink r:id="rId77">
         <w:r>
           <w:rPr>
             <w:rStyle w:val="Hyperlink"/>
@@ -5303,8 +5178,8 @@
         </w:r>
       </w:hyperlink>
     </w:p>
-    <w:bookmarkEnd w:id="77"/>
-    <w:bookmarkStart w:id="78" w:name="ref-jemielniak2025gender"/>
+    <w:bookmarkEnd w:id="78"/>
+    <w:bookmarkStart w:id="79" w:name="ref-jemielniak2025gender"/>
     <w:p>
       <w:pPr>
         <w:pStyle w:val="Bibliography"/>
@@ -5339,8 +5214,8 @@
         <w:t xml:space="preserve">(4), 888–896.</w:t>
       </w:r>
     </w:p>
-    <w:bookmarkEnd w:id="78"/>
-    <w:bookmarkStart w:id="79" w:name="ref-johansson2002gender"/>
+    <w:bookmarkEnd w:id="79"/>
+    <w:bookmarkStart w:id="80" w:name="ref-johansson2002gender"/>
     <w:p>
       <w:pPr>
         <w:pStyle w:val="Bibliography"/>
@@ -5375,8 +5250,8 @@
         <w:t xml:space="preserve">(2), 79–84.</w:t>
       </w:r>
     </w:p>
-    <w:bookmarkEnd w:id="79"/>
-    <w:bookmarkStart w:id="80" w:name="ref-kiai2019protect"/>
+    <w:bookmarkEnd w:id="80"/>
+    <w:bookmarkStart w:id="81" w:name="ref-kiai2019protect"/>
     <w:p>
       <w:pPr>
         <w:pStyle w:val="Bibliography"/>
@@ -5417,8 +5292,8 @@
         <w:t xml:space="preserve">(10), 1017–1018.</w:t>
       </w:r>
     </w:p>
-    <w:bookmarkEnd w:id="80"/>
-    <w:bookmarkStart w:id="82" w:name="ref-lundine2018"/>
+    <w:bookmarkEnd w:id="81"/>
+    <w:bookmarkStart w:id="83" w:name="ref-lundine2018"/>
     <w:p>
       <w:pPr>
         <w:pStyle w:val="Bibliography"/>
@@ -5455,7 +5330,7 @@
       <w:r>
         <w:t xml:space="preserve"> </w:t>
       </w:r>
-      <w:hyperlink r:id="rId81">
+      <w:hyperlink r:id="rId82">
         <w:r>
           <w:rPr>
             <w:rStyle w:val="Hyperlink"/>
@@ -5464,8 +5339,8 @@
         </w:r>
       </w:hyperlink>
     </w:p>
-    <w:bookmarkEnd w:id="82"/>
-    <w:bookmarkStart w:id="83" w:name="ref-macaluso2016science"/>
+    <w:bookmarkEnd w:id="83"/>
+    <w:bookmarkStart w:id="84" w:name="ref-macaluso2016science"/>
     <w:p>
       <w:pPr>
         <w:pStyle w:val="Bibliography"/>
@@ -5500,8 +5375,8 @@
         <w:t xml:space="preserve">(8), 1136–1142.</w:t>
       </w:r>
     </w:p>
-    <w:bookmarkEnd w:id="83"/>
-    <w:bookmarkStart w:id="84" w:name="ref-martinez2024comparison"/>
+    <w:bookmarkEnd w:id="84"/>
+    <w:bookmarkStart w:id="85" w:name="ref-martinez2024comparison"/>
     <w:p>
       <w:pPr>
         <w:pStyle w:val="Bibliography"/>
@@ -5523,8 +5398,8 @@
         <w:t xml:space="preserve">, 307–316.</w:t>
       </w:r>
     </w:p>
-    <w:bookmarkEnd w:id="84"/>
-    <w:bookmarkStart w:id="85" w:name="ref-ni2021gendered"/>
+    <w:bookmarkEnd w:id="85"/>
+    <w:bookmarkStart w:id="86" w:name="ref-ni2021gendered"/>
     <w:p>
       <w:pPr>
         <w:pStyle w:val="Bibliography"/>
@@ -5559,8 +5434,8 @@
         <w:t xml:space="preserve">(36), eabe4639.</w:t>
       </w:r>
     </w:p>
-    <w:bookmarkEnd w:id="85"/>
-    <w:bookmarkStart w:id="86" w:name="ref-nielsen2024getting"/>
+    <w:bookmarkEnd w:id="86"/>
+    <w:bookmarkStart w:id="87" w:name="ref-nielsen2024getting"/>
     <w:p>
       <w:pPr>
         <w:pStyle w:val="Bibliography"/>
@@ -5595,8 +5470,8 @@
         <w:t xml:space="preserve">(3), 322–346.</w:t>
       </w:r>
     </w:p>
-    <w:bookmarkEnd w:id="86"/>
-    <w:bookmarkStart w:id="87" w:name="ref-nunkoo2020three"/>
+    <w:bookmarkEnd w:id="87"/>
+    <w:bookmarkStart w:id="88" w:name="ref-nunkoo2020three"/>
     <w:p>
       <w:pPr>
         <w:pStyle w:val="Bibliography"/>
@@ -5631,8 +5506,8 @@
         <w:t xml:space="preserve">, 104056.</w:t>
       </w:r>
     </w:p>
-    <w:bookmarkEnd w:id="87"/>
-    <w:bookmarkStart w:id="88" w:name="ref-palkki2015gender"/>
+    <w:bookmarkEnd w:id="88"/>
+    <w:bookmarkStart w:id="89" w:name="ref-palkki2015gender"/>
     <w:p>
       <w:pPr>
         <w:pStyle w:val="Bibliography"/>
@@ -5667,8 +5542,8 @@
         <w:t xml:space="preserve">(4), 25–35.</w:t>
       </w:r>
     </w:p>
-    <w:bookmarkEnd w:id="88"/>
-    <w:bookmarkStart w:id="89" w:name="ref-pervsic2023open"/>
+    <w:bookmarkEnd w:id="89"/>
+    <w:bookmarkStart w:id="90" w:name="ref-pervsic2023open"/>
     <w:p>
       <w:pPr>
         <w:pStyle w:val="Bibliography"/>
@@ -5703,8 +5578,8 @@
         <w:t xml:space="preserve">(10), 377.</w:t>
       </w:r>
     </w:p>
-    <w:bookmarkEnd w:id="89"/>
-    <w:bookmarkStart w:id="91" w:name="ref-quadlin2023higher"/>
+    <w:bookmarkEnd w:id="90"/>
+    <w:bookmarkStart w:id="92" w:name="ref-quadlin2023higher"/>
     <w:p>
       <w:pPr>
         <w:pStyle w:val="Bibliography"/>
@@ -5741,7 +5616,7 @@
       <w:r>
         <w:t xml:space="preserve"> </w:t>
       </w:r>
-      <w:hyperlink r:id="rId90">
+      <w:hyperlink r:id="rId91">
         <w:r>
           <w:rPr>
             <w:rStyle w:val="Hyperlink"/>
@@ -5750,8 +5625,8 @@
         </w:r>
       </w:hyperlink>
     </w:p>
-    <w:bookmarkEnd w:id="91"/>
-    <w:bookmarkStart w:id="92" w:name="ref-rock2021quantifying"/>
+    <w:bookmarkEnd w:id="92"/>
+    <w:bookmarkStart w:id="93" w:name="ref-rock2021quantifying"/>
     <w:p>
       <w:pPr>
         <w:pStyle w:val="Bibliography"/>
@@ -5786,8 +5661,8 @@
         <w:t xml:space="preserve">(1), 1–13.</w:t>
       </w:r>
     </w:p>
-    <w:bookmarkEnd w:id="92"/>
-    <w:bookmarkStart w:id="93" w:name="ref-sanchez2024analysis"/>
+    <w:bookmarkEnd w:id="93"/>
+    <w:bookmarkStart w:id="94" w:name="ref-sanchez2024analysis"/>
     <w:p>
       <w:pPr>
         <w:pStyle w:val="Bibliography"/>
@@ -5822,8 +5697,8 @@
         <w:t xml:space="preserve">(3), 101556.</w:t>
       </w:r>
     </w:p>
-    <w:bookmarkEnd w:id="93"/>
-    <w:bookmarkStart w:id="94" w:name="ref-sebo2021performance"/>
+    <w:bookmarkEnd w:id="94"/>
+    <w:bookmarkStart w:id="95" w:name="ref-sebo2021performance"/>
     <w:p>
       <w:pPr>
         <w:pStyle w:val="Bibliography"/>
@@ -5858,8 +5733,8 @@
         <w:t xml:space="preserve">(3), 414–421.</w:t>
       </w:r>
     </w:p>
-    <w:bookmarkEnd w:id="94"/>
-    <w:bookmarkStart w:id="95" w:name="ref-sebo2020gender"/>
+    <w:bookmarkEnd w:id="95"/>
+    <w:bookmarkStart w:id="96" w:name="ref-sebo2020gender"/>
     <w:p>
       <w:pPr>
         <w:pStyle w:val="Bibliography"/>
@@ -5894,8 +5769,8 @@
         <w:t xml:space="preserve">(3), 325–331.</w:t>
       </w:r>
     </w:p>
-    <w:bookmarkEnd w:id="95"/>
-    <w:bookmarkStart w:id="96" w:name="ref-shah2021gender"/>
+    <w:bookmarkEnd w:id="96"/>
+    <w:bookmarkStart w:id="97" w:name="ref-shah2021gender"/>
     <w:p>
       <w:pPr>
         <w:pStyle w:val="Bibliography"/>
@@ -5930,8 +5805,8 @@
         <w:t xml:space="preserve">(3), e037935.</w:t>
       </w:r>
     </w:p>
-    <w:bookmarkEnd w:id="96"/>
-    <w:bookmarkStart w:id="98" w:name="ref-son2022scientific"/>
+    <w:bookmarkEnd w:id="97"/>
+    <w:bookmarkStart w:id="99" w:name="ref-son2022scientific"/>
     <w:p>
       <w:pPr>
         <w:pStyle w:val="Bibliography"/>
@@ -5968,7 +5843,7 @@
       <w:r>
         <w:t xml:space="preserve"> </w:t>
       </w:r>
-      <w:hyperlink r:id="rId97">
+      <w:hyperlink r:id="rId98">
         <w:r>
           <w:rPr>
             <w:rStyle w:val="Hyperlink"/>
@@ -5977,8 +5852,8 @@
         </w:r>
       </w:hyperlink>
     </w:p>
-    <w:bookmarkEnd w:id="98"/>
-    <w:bookmarkStart w:id="100" w:name="ref-spoon2023"/>
+    <w:bookmarkEnd w:id="99"/>
+    <w:bookmarkStart w:id="101" w:name="ref-spoon2023"/>
     <w:p>
       <w:pPr>
         <w:pStyle w:val="Bibliography"/>
@@ -6015,7 +5890,7 @@
       <w:r>
         <w:t xml:space="preserve"> </w:t>
       </w:r>
-      <w:hyperlink r:id="rId99">
+      <w:hyperlink r:id="rId100">
         <w:r>
           <w:rPr>
             <w:rStyle w:val="Hyperlink"/>
@@ -6024,8 +5899,8 @@
         </w:r>
       </w:hyperlink>
     </w:p>
-    <w:bookmarkEnd w:id="100"/>
-    <w:bookmarkStart w:id="101" w:name="ref-sugimoto2015relationship"/>
+    <w:bookmarkEnd w:id="101"/>
+    <w:bookmarkStart w:id="102" w:name="ref-sugimoto2015relationship"/>
     <w:p>
       <w:pPr>
         <w:pStyle w:val="Bibliography"/>
@@ -6060,8 +5935,8 @@
         <w:t xml:space="preserve">(6), 789–810.</w:t>
       </w:r>
     </w:p>
-    <w:bookmarkEnd w:id="101"/>
-    <w:bookmarkStart w:id="102" w:name="ref-thelwall2019gender"/>
+    <w:bookmarkEnd w:id="102"/>
+    <w:bookmarkStart w:id="103" w:name="ref-thelwall2019gender"/>
     <w:p>
       <w:pPr>
         <w:pStyle w:val="Bibliography"/>
@@ -6096,8 +5971,8 @@
         <w:t xml:space="preserve">(1), 149–169.</w:t>
       </w:r>
     </w:p>
-    <w:bookmarkEnd w:id="102"/>
-    <w:bookmarkStart w:id="103" w:name="ref-tscharntke2007author"/>
+    <w:bookmarkEnd w:id="103"/>
+    <w:bookmarkStart w:id="104" w:name="ref-tscharntke2007author"/>
     <w:p>
       <w:pPr>
         <w:pStyle w:val="Bibliography"/>
@@ -6132,8 +6007,8 @@
         <w:t xml:space="preserve">(1), e18.</w:t>
       </w:r>
     </w:p>
-    <w:bookmarkEnd w:id="103"/>
-    <w:bookmarkStart w:id="105" w:name="ref-UNDPHDR2024"/>
+    <w:bookmarkEnd w:id="104"/>
+    <w:bookmarkStart w:id="106" w:name="ref-UNDPHDR2024"/>
     <w:p>
       <w:pPr>
         <w:pStyle w:val="Bibliography"/>
@@ -6157,7 +6032,7 @@
       <w:r>
         <w:t xml:space="preserve"> </w:t>
       </w:r>
-      <w:hyperlink r:id="rId104">
+      <w:hyperlink r:id="rId105">
         <w:r>
           <w:rPr>
             <w:rStyle w:val="Hyperlink"/>
@@ -6166,8 +6041,8 @@
         </w:r>
       </w:hyperlink>
     </w:p>
-    <w:bookmarkEnd w:id="105"/>
-    <w:bookmarkStart w:id="107" w:name="ref-vanhelene2024inferring"/>
+    <w:bookmarkEnd w:id="106"/>
+    <w:bookmarkStart w:id="108" w:name="ref-vanhelene2024inferring"/>
     <w:p>
       <w:pPr>
         <w:pStyle w:val="Bibliography"/>
@@ -6204,7 +6079,7 @@
       <w:r>
         <w:t xml:space="preserve"> </w:t>
       </w:r>
-      <w:hyperlink r:id="rId106">
+      <w:hyperlink r:id="rId107">
         <w:r>
           <w:rPr>
             <w:rStyle w:val="Hyperlink"/>
@@ -6213,8 +6088,8 @@
         </w:r>
       </w:hyperlink>
     </w:p>
-    <w:bookmarkEnd w:id="107"/>
-    <w:bookmarkStart w:id="108" w:name="ref-vogel2012he"/>
+    <w:bookmarkEnd w:id="108"/>
+    <w:bookmarkStart w:id="109" w:name="ref-vogel2012he"/>
     <w:p>
       <w:pPr>
         <w:pStyle w:val="Bibliography"/>
@@ -6236,8 +6111,8 @@
         <w:t xml:space="preserve">, 33–41.</w:t>
       </w:r>
     </w:p>
-    <w:bookmarkEnd w:id="108"/>
-    <w:bookmarkStart w:id="109" w:name="ref-vuong2021adopting"/>
+    <w:bookmarkEnd w:id="109"/>
+    <w:bookmarkStart w:id="110" w:name="ref-vuong2021adopting"/>
     <w:p>
       <w:pPr>
         <w:pStyle w:val="Bibliography"/>
@@ -6272,8 +6147,8 @@
         <w:t xml:space="preserve">(4), 487–498.</w:t>
       </w:r>
     </w:p>
-    <w:bookmarkEnd w:id="109"/>
-    <w:bookmarkStart w:id="111" w:name="ref-wais2006"/>
+    <w:bookmarkEnd w:id="110"/>
+    <w:bookmarkStart w:id="112" w:name="ref-wais2006"/>
     <w:p>
       <w:pPr>
         <w:pStyle w:val="Bibliography"/>
@@ -6316,7 +6191,7 @@
       <w:r>
         <w:t xml:space="preserve"> </w:t>
       </w:r>
-      <w:hyperlink r:id="rId110">
+      <w:hyperlink r:id="rId111">
         <w:r>
           <w:rPr>
             <w:rStyle w:val="Hyperlink"/>
@@ -6325,8 +6200,8 @@
         </w:r>
       </w:hyperlink>
     </w:p>
-    <w:bookmarkEnd w:id="111"/>
-    <w:bookmarkStart w:id="113" w:name="ref-Warzecha2013"/>
+    <w:bookmarkEnd w:id="112"/>
+    <w:bookmarkStart w:id="114" w:name="ref-Warzecha2013"/>
     <w:p>
       <w:pPr>
         <w:pStyle w:val="Bibliography"/>
@@ -6363,7 +6238,7 @@
       <w:r>
         <w:t xml:space="preserve"> </w:t>
       </w:r>
-      <w:hyperlink r:id="rId112">
+      <w:hyperlink r:id="rId113">
         <w:r>
           <w:rPr>
             <w:rStyle w:val="Hyperlink"/>
@@ -6372,8 +6247,8 @@
         </w:r>
       </w:hyperlink>
     </w:p>
-    <w:bookmarkEnd w:id="113"/>
-    <w:bookmarkStart w:id="114" w:name="ref-west2013role"/>
+    <w:bookmarkEnd w:id="114"/>
+    <w:bookmarkStart w:id="115" w:name="ref-west2013role"/>
     <w:p>
       <w:pPr>
         <w:pStyle w:val="Bibliography"/>
@@ -6408,8 +6283,8 @@
         <w:t xml:space="preserve">(7), e66212.</w:t>
       </w:r>
     </w:p>
-    <w:bookmarkEnd w:id="114"/>
-    <w:bookmarkStart w:id="115" w:name="ref-zhang2023gender"/>
+    <w:bookmarkEnd w:id="115"/>
+    <w:bookmarkStart w:id="116" w:name="ref-zhang2023gender"/>
     <w:p>
       <w:pPr>
         <w:pStyle w:val="Bibliography"/>
@@ -6444,8 +6319,8 @@
         <w:t xml:space="preserve">(3), 101255.</w:t>
       </w:r>
     </w:p>
-    <w:bookmarkEnd w:id="115"/>
-    <w:bookmarkStart w:id="116" w:name="ref-zhang2021gender"/>
+    <w:bookmarkEnd w:id="116"/>
+    <w:bookmarkStart w:id="117" w:name="ref-zhang2021gender"/>
     <w:p>
       <w:pPr>
         <w:pStyle w:val="Bibliography"/>
@@ -6480,8 +6355,8 @@
         <w:t xml:space="preserve">(11), 8861–8886.</w:t>
       </w:r>
     </w:p>
-    <w:bookmarkEnd w:id="116"/>
-    <w:bookmarkStart w:id="117" w:name="ref-zhu2017support"/>
+    <w:bookmarkEnd w:id="117"/>
+    <w:bookmarkStart w:id="118" w:name="ref-zhu2017support"/>
     <w:p>
       <w:pPr>
         <w:pStyle w:val="Bibliography"/>
@@ -6516,9 +6391,9 @@
         <w:t xml:space="preserve">(2), 557–579.</w:t>
       </w:r>
     </w:p>
-    <w:bookmarkEnd w:id="117"/>
     <w:bookmarkEnd w:id="118"/>
     <w:bookmarkEnd w:id="119"/>
+    <w:bookmarkEnd w:id="120"/>
     <w:sectPr>
       <w:headerReference r:id="rId9" w:type="even"/>
       <w:headerReference r:id="rId11" w:type="default"/>

</xml_diff>